<commit_message>
I've got a good recipe for fudge
</commit_message>
<xml_diff>
--- a/Pokemon Moves.docx
+++ b/Pokemon Moves.docx
@@ -1,32 +1,27 @@
 
 <file path=word/document.xml><?xml version="1.0" encoding="utf-8"?>
-<w:document xmlns:wpc="http://schemas.microsoft.com/office/word/2010/wordprocessingCanvas" xmlns:mc="http://schemas.openxmlformats.org/markup-compatibility/2006" xmlns:o="urn:schemas-microsoft-com:office:office" xmlns:r="http://schemas.openxmlformats.org/officeDocument/2006/relationships" xmlns:m="http://schemas.openxmlformats.org/officeDocument/2006/math" xmlns:v="urn:schemas-microsoft-com:vml" xmlns:wp14="http://schemas.microsoft.com/office/word/2010/wordprocessingDrawing" xmlns:wp="http://schemas.openxmlformats.org/drawingml/2006/wordprocessingDrawing" xmlns:w10="urn:schemas-microsoft-com:office:word" xmlns:w="http://schemas.openxmlformats.org/wordprocessingml/2006/main" xmlns:w14="http://schemas.microsoft.com/office/word/2010/wordml" xmlns:wpg="http://schemas.microsoft.com/office/word/2010/wordprocessingGroup" xmlns:wpi="http://schemas.microsoft.com/office/word/2010/wordprocessingInk" xmlns:wne="http://schemas.microsoft.com/office/word/2006/wordml" xmlns:wps="http://schemas.microsoft.com/office/word/2010/wordprocessingShape" mc:Ignorable="w14 wp14">
+<w:document xmlns:wpc="http://schemas.microsoft.com/office/word/2010/wordprocessingCanvas" xmlns:mc="http://schemas.openxmlformats.org/markup-compatibility/2006" xmlns:o="urn:schemas-microsoft-com:office:office" xmlns:r="http://schemas.openxmlformats.org/officeDocument/2006/relationships" xmlns:m="http://schemas.openxmlformats.org/officeDocument/2006/math" xmlns:v="urn:schemas-microsoft-com:vml" xmlns:wp14="http://schemas.microsoft.com/office/word/2010/wordprocessingDrawing" xmlns:wp="http://schemas.openxmlformats.org/drawingml/2006/wordprocessingDrawing" xmlns:w10="urn:schemas-microsoft-com:office:word" xmlns:w="http://schemas.openxmlformats.org/wordprocessingml/2006/main" xmlns:w14="http://schemas.microsoft.com/office/word/2010/wordml" xmlns:w15="http://schemas.microsoft.com/office/word/2012/wordml" xmlns:wpg="http://schemas.microsoft.com/office/word/2010/wordprocessingGroup" xmlns:wpi="http://schemas.microsoft.com/office/word/2010/wordprocessingInk" xmlns:wne="http://schemas.microsoft.com/office/word/2006/wordml" xmlns:wps="http://schemas.microsoft.com/office/word/2010/wordprocessingShape" mc:Ignorable="w14 w15 wp14">
   <w:body>
     <w:p>
       <w:pPr>
+        <w:ind w:firstLine="360"/>
         <w:jc w:val="center"/>
         <w:rPr>
           <w:rFonts w:ascii="Times New Roman" w:hAnsi="Times New Roman" w:cs="Times New Roman"/>
         </w:rPr>
       </w:pPr>
-      <w:proofErr w:type="spellStart"/>
-      <w:r>
-        <w:rPr>
-          <w:rFonts w:ascii="Times New Roman" w:hAnsi="Times New Roman" w:cs="Times New Roman"/>
-        </w:rPr>
-        <w:t>Pokemon</w:t>
-      </w:r>
-      <w:proofErr w:type="spellEnd"/>
-      <w:r>
-        <w:rPr>
-          <w:rFonts w:ascii="Times New Roman" w:hAnsi="Times New Roman" w:cs="Times New Roman"/>
-        </w:rPr>
-        <w:t xml:space="preserve"> Moves</w:t>
-      </w:r>
-    </w:p>
-    <w:p>
-      <w:pPr>
-        <w:pStyle w:val="ListParagraph"/>
+      <w:bookmarkStart w:id="0" w:name="_GoBack"/>
+      <w:bookmarkEnd w:id="0"/>
+      <w:r>
+        <w:rPr>
+          <w:rFonts w:ascii="Times New Roman" w:hAnsi="Times New Roman" w:cs="Times New Roman"/>
+        </w:rPr>
+        <w:t>Pokemon Moves</w:t>
+      </w:r>
+    </w:p>
+    <w:p>
+      <w:pPr>
+        <w:pStyle w:val="a3"/>
         <w:numPr>
           <w:ilvl w:val="0"/>
           <w:numId w:val="2"/>
@@ -44,7 +39,7 @@
     </w:p>
     <w:p>
       <w:pPr>
-        <w:pStyle w:val="ListParagraph"/>
+        <w:pStyle w:val="a3"/>
         <w:numPr>
           <w:ilvl w:val="0"/>
           <w:numId w:val="3"/>
@@ -62,7 +57,7 @@
     </w:p>
     <w:p>
       <w:pPr>
-        <w:pStyle w:val="ListParagraph"/>
+        <w:pStyle w:val="a3"/>
         <w:numPr>
           <w:ilvl w:val="0"/>
           <w:numId w:val="3"/>
@@ -80,7 +75,7 @@
     </w:p>
     <w:p>
       <w:pPr>
-        <w:pStyle w:val="ListParagraph"/>
+        <w:pStyle w:val="a3"/>
         <w:numPr>
           <w:ilvl w:val="0"/>
           <w:numId w:val="3"/>
@@ -104,7 +99,7 @@
     </w:p>
     <w:p>
       <w:pPr>
-        <w:pStyle w:val="ListParagraph"/>
+        <w:pStyle w:val="a3"/>
         <w:numPr>
           <w:ilvl w:val="0"/>
           <w:numId w:val="3"/>
@@ -122,7 +117,7 @@
     </w:p>
     <w:p>
       <w:pPr>
-        <w:pStyle w:val="ListParagraph"/>
+        <w:pStyle w:val="a3"/>
         <w:numPr>
           <w:ilvl w:val="0"/>
           <w:numId w:val="2"/>
@@ -140,7 +135,7 @@
     </w:p>
     <w:p>
       <w:pPr>
-        <w:pStyle w:val="ListParagraph"/>
+        <w:pStyle w:val="a3"/>
         <w:numPr>
           <w:ilvl w:val="0"/>
           <w:numId w:val="4"/>
@@ -158,7 +153,7 @@
     </w:p>
     <w:p>
       <w:pPr>
-        <w:pStyle w:val="ListParagraph"/>
+        <w:pStyle w:val="a3"/>
         <w:numPr>
           <w:ilvl w:val="0"/>
           <w:numId w:val="4"/>
@@ -176,7 +171,7 @@
     </w:p>
     <w:p>
       <w:pPr>
-        <w:pStyle w:val="ListParagraph"/>
+        <w:pStyle w:val="a3"/>
         <w:numPr>
           <w:ilvl w:val="0"/>
           <w:numId w:val="4"/>
@@ -194,7 +189,7 @@
     </w:p>
     <w:p>
       <w:pPr>
-        <w:pStyle w:val="ListParagraph"/>
+        <w:pStyle w:val="a3"/>
         <w:numPr>
           <w:ilvl w:val="0"/>
           <w:numId w:val="2"/>
@@ -212,7 +207,7 @@
     </w:p>
     <w:p>
       <w:pPr>
-        <w:pStyle w:val="ListParagraph"/>
+        <w:pStyle w:val="a3"/>
         <w:numPr>
           <w:ilvl w:val="0"/>
           <w:numId w:val="5"/>
@@ -230,7 +225,7 @@
     </w:p>
     <w:p>
       <w:pPr>
-        <w:pStyle w:val="ListParagraph"/>
+        <w:pStyle w:val="a3"/>
         <w:numPr>
           <w:ilvl w:val="0"/>
           <w:numId w:val="5"/>
@@ -248,7 +243,7 @@
     </w:p>
     <w:p>
       <w:pPr>
-        <w:pStyle w:val="ListParagraph"/>
+        <w:pStyle w:val="a3"/>
         <w:numPr>
           <w:ilvl w:val="0"/>
           <w:numId w:val="5"/>
@@ -266,7 +261,7 @@
     </w:p>
     <w:p>
       <w:pPr>
-        <w:pStyle w:val="ListParagraph"/>
+        <w:pStyle w:val="a3"/>
         <w:numPr>
           <w:ilvl w:val="0"/>
           <w:numId w:val="5"/>
@@ -284,7 +279,7 @@
     </w:p>
     <w:p>
       <w:pPr>
-        <w:pStyle w:val="ListParagraph"/>
+        <w:pStyle w:val="a3"/>
         <w:numPr>
           <w:ilvl w:val="0"/>
           <w:numId w:val="2"/>
@@ -302,7 +297,7 @@
     </w:p>
     <w:p>
       <w:pPr>
-        <w:pStyle w:val="ListParagraph"/>
+        <w:pStyle w:val="a3"/>
         <w:numPr>
           <w:ilvl w:val="0"/>
           <w:numId w:val="6"/>
@@ -320,7 +315,7 @@
     </w:p>
     <w:p>
       <w:pPr>
-        <w:pStyle w:val="ListParagraph"/>
+        <w:pStyle w:val="a3"/>
         <w:numPr>
           <w:ilvl w:val="0"/>
           <w:numId w:val="6"/>
@@ -338,7 +333,7 @@
     </w:p>
     <w:p>
       <w:pPr>
-        <w:pStyle w:val="ListParagraph"/>
+        <w:pStyle w:val="a3"/>
         <w:numPr>
           <w:ilvl w:val="0"/>
           <w:numId w:val="6"/>
@@ -356,7 +351,7 @@
     </w:p>
     <w:p>
       <w:pPr>
-        <w:pStyle w:val="ListParagraph"/>
+        <w:pStyle w:val="a3"/>
         <w:numPr>
           <w:ilvl w:val="0"/>
           <w:numId w:val="6"/>
@@ -374,7 +369,7 @@
     </w:p>
     <w:p>
       <w:pPr>
-        <w:pStyle w:val="ListParagraph"/>
+        <w:pStyle w:val="a3"/>
         <w:numPr>
           <w:ilvl w:val="0"/>
           <w:numId w:val="2"/>
@@ -392,7 +387,7 @@
     </w:p>
     <w:p>
       <w:pPr>
-        <w:pStyle w:val="ListParagraph"/>
+        <w:pStyle w:val="a3"/>
         <w:numPr>
           <w:ilvl w:val="0"/>
           <w:numId w:val="7"/>
@@ -410,7 +405,7 @@
     </w:p>
     <w:p>
       <w:pPr>
-        <w:pStyle w:val="ListParagraph"/>
+        <w:pStyle w:val="a3"/>
         <w:numPr>
           <w:ilvl w:val="0"/>
           <w:numId w:val="7"/>
@@ -428,7 +423,7 @@
     </w:p>
     <w:p>
       <w:pPr>
-        <w:pStyle w:val="ListParagraph"/>
+        <w:pStyle w:val="a3"/>
         <w:numPr>
           <w:ilvl w:val="0"/>
           <w:numId w:val="7"/>
@@ -446,7 +441,7 @@
     </w:p>
     <w:p>
       <w:pPr>
-        <w:pStyle w:val="ListParagraph"/>
+        <w:pStyle w:val="a3"/>
         <w:numPr>
           <w:ilvl w:val="0"/>
           <w:numId w:val="7"/>
@@ -464,7 +459,7 @@
     </w:p>
     <w:p>
       <w:pPr>
-        <w:pStyle w:val="ListParagraph"/>
+        <w:pStyle w:val="a3"/>
         <w:numPr>
           <w:ilvl w:val="0"/>
           <w:numId w:val="7"/>
@@ -494,7 +489,7 @@
     </w:p>
     <w:p>
       <w:pPr>
-        <w:pStyle w:val="ListParagraph"/>
+        <w:pStyle w:val="a3"/>
         <w:numPr>
           <w:ilvl w:val="0"/>
           <w:numId w:val="2"/>
@@ -512,7 +507,7 @@
     </w:p>
     <w:p>
       <w:pPr>
-        <w:pStyle w:val="ListParagraph"/>
+        <w:pStyle w:val="a3"/>
         <w:numPr>
           <w:ilvl w:val="0"/>
           <w:numId w:val="8"/>
@@ -530,7 +525,7 @@
     </w:p>
     <w:p>
       <w:pPr>
-        <w:pStyle w:val="ListParagraph"/>
+        <w:pStyle w:val="a3"/>
         <w:numPr>
           <w:ilvl w:val="0"/>
           <w:numId w:val="8"/>
@@ -548,7 +543,7 @@
     </w:p>
     <w:p>
       <w:pPr>
-        <w:pStyle w:val="ListParagraph"/>
+        <w:pStyle w:val="a3"/>
         <w:numPr>
           <w:ilvl w:val="0"/>
           <w:numId w:val="8"/>
@@ -566,7 +561,7 @@
     </w:p>
     <w:p>
       <w:pPr>
-        <w:pStyle w:val="ListParagraph"/>
+        <w:pStyle w:val="a3"/>
         <w:numPr>
           <w:ilvl w:val="0"/>
           <w:numId w:val="8"/>
@@ -584,7 +579,7 @@
     </w:p>
     <w:p>
       <w:pPr>
-        <w:pStyle w:val="ListParagraph"/>
+        <w:pStyle w:val="a3"/>
         <w:numPr>
           <w:ilvl w:val="0"/>
           <w:numId w:val="2"/>
@@ -602,7 +597,7 @@
     </w:p>
     <w:p>
       <w:pPr>
-        <w:pStyle w:val="ListParagraph"/>
+        <w:pStyle w:val="a3"/>
         <w:numPr>
           <w:ilvl w:val="0"/>
           <w:numId w:val="9"/>
@@ -620,7 +615,7 @@
     </w:p>
     <w:p>
       <w:pPr>
-        <w:pStyle w:val="ListParagraph"/>
+        <w:pStyle w:val="a3"/>
         <w:numPr>
           <w:ilvl w:val="0"/>
           <w:numId w:val="9"/>
@@ -638,7 +633,7 @@
     </w:p>
     <w:p>
       <w:pPr>
-        <w:pStyle w:val="ListParagraph"/>
+        <w:pStyle w:val="a3"/>
         <w:numPr>
           <w:ilvl w:val="0"/>
           <w:numId w:val="9"/>
@@ -656,7 +651,7 @@
     </w:p>
     <w:p>
       <w:pPr>
-        <w:pStyle w:val="ListParagraph"/>
+        <w:pStyle w:val="a3"/>
         <w:numPr>
           <w:ilvl w:val="0"/>
           <w:numId w:val="9"/>
@@ -674,7 +669,7 @@
     </w:p>
     <w:p>
       <w:pPr>
-        <w:pStyle w:val="ListParagraph"/>
+        <w:pStyle w:val="a3"/>
         <w:numPr>
           <w:ilvl w:val="0"/>
           <w:numId w:val="2"/>
@@ -692,7 +687,7 @@
     </w:p>
     <w:p>
       <w:pPr>
-        <w:pStyle w:val="ListParagraph"/>
+        <w:pStyle w:val="a3"/>
         <w:numPr>
           <w:ilvl w:val="0"/>
           <w:numId w:val="10"/>
@@ -710,7 +705,7 @@
     </w:p>
     <w:p>
       <w:pPr>
-        <w:pStyle w:val="ListParagraph"/>
+        <w:pStyle w:val="a3"/>
         <w:numPr>
           <w:ilvl w:val="0"/>
           <w:numId w:val="10"/>
@@ -728,7 +723,7 @@
     </w:p>
     <w:p>
       <w:pPr>
-        <w:pStyle w:val="ListParagraph"/>
+        <w:pStyle w:val="a3"/>
         <w:numPr>
           <w:ilvl w:val="0"/>
           <w:numId w:val="10"/>
@@ -746,7 +741,7 @@
     </w:p>
     <w:p>
       <w:pPr>
-        <w:pStyle w:val="ListParagraph"/>
+        <w:pStyle w:val="a3"/>
         <w:numPr>
           <w:ilvl w:val="0"/>
           <w:numId w:val="10"/>
@@ -764,7 +759,7 @@
     </w:p>
     <w:p>
       <w:pPr>
-        <w:pStyle w:val="ListParagraph"/>
+        <w:pStyle w:val="a3"/>
         <w:numPr>
           <w:ilvl w:val="0"/>
           <w:numId w:val="10"/>
@@ -782,7 +777,7 @@
     </w:p>
     <w:p>
       <w:pPr>
-        <w:pStyle w:val="ListParagraph"/>
+        <w:pStyle w:val="a3"/>
         <w:numPr>
           <w:ilvl w:val="0"/>
           <w:numId w:val="2"/>
@@ -801,7 +796,7 @@
     </w:p>
     <w:p>
       <w:pPr>
-        <w:pStyle w:val="ListParagraph"/>
+        <w:pStyle w:val="a3"/>
         <w:numPr>
           <w:ilvl w:val="0"/>
           <w:numId w:val="11"/>
@@ -819,7 +814,7 @@
     </w:p>
     <w:p>
       <w:pPr>
-        <w:pStyle w:val="ListParagraph"/>
+        <w:pStyle w:val="a3"/>
         <w:numPr>
           <w:ilvl w:val="0"/>
           <w:numId w:val="11"/>
@@ -837,7 +832,7 @@
     </w:p>
     <w:p>
       <w:pPr>
-        <w:pStyle w:val="ListParagraph"/>
+        <w:pStyle w:val="a3"/>
         <w:numPr>
           <w:ilvl w:val="0"/>
           <w:numId w:val="11"/>
@@ -855,7 +850,7 @@
     </w:p>
     <w:p>
       <w:pPr>
-        <w:pStyle w:val="ListParagraph"/>
+        <w:pStyle w:val="a3"/>
         <w:numPr>
           <w:ilvl w:val="0"/>
           <w:numId w:val="11"/>
@@ -873,7 +868,7 @@
     </w:p>
     <w:p>
       <w:pPr>
-        <w:pStyle w:val="ListParagraph"/>
+        <w:pStyle w:val="a3"/>
         <w:numPr>
           <w:ilvl w:val="0"/>
           <w:numId w:val="2"/>
@@ -891,7 +886,7 @@
     </w:p>
     <w:p>
       <w:pPr>
-        <w:pStyle w:val="ListParagraph"/>
+        <w:pStyle w:val="a3"/>
         <w:numPr>
           <w:ilvl w:val="0"/>
           <w:numId w:val="12"/>
@@ -909,7 +904,7 @@
     </w:p>
     <w:p>
       <w:pPr>
-        <w:pStyle w:val="ListParagraph"/>
+        <w:pStyle w:val="a3"/>
         <w:numPr>
           <w:ilvl w:val="0"/>
           <w:numId w:val="12"/>
@@ -927,7 +922,7 @@
     </w:p>
     <w:p>
       <w:pPr>
-        <w:pStyle w:val="ListParagraph"/>
+        <w:pStyle w:val="a3"/>
         <w:numPr>
           <w:ilvl w:val="0"/>
           <w:numId w:val="12"/>
@@ -945,7 +940,7 @@
     </w:p>
     <w:p>
       <w:pPr>
-        <w:pStyle w:val="ListParagraph"/>
+        <w:pStyle w:val="a3"/>
         <w:numPr>
           <w:ilvl w:val="0"/>
           <w:numId w:val="12"/>
@@ -963,7 +958,7 @@
     </w:p>
     <w:p>
       <w:pPr>
-        <w:pStyle w:val="ListParagraph"/>
+        <w:pStyle w:val="a3"/>
         <w:numPr>
           <w:ilvl w:val="0"/>
           <w:numId w:val="2"/>
@@ -981,7 +976,7 @@
     </w:p>
     <w:p>
       <w:pPr>
-        <w:pStyle w:val="ListParagraph"/>
+        <w:pStyle w:val="a3"/>
         <w:numPr>
           <w:ilvl w:val="0"/>
           <w:numId w:val="13"/>
@@ -999,7 +994,7 @@
     </w:p>
     <w:p>
       <w:pPr>
-        <w:pStyle w:val="ListParagraph"/>
+        <w:pStyle w:val="a3"/>
         <w:numPr>
           <w:ilvl w:val="0"/>
           <w:numId w:val="13"/>
@@ -1017,7 +1012,7 @@
     </w:p>
     <w:p>
       <w:pPr>
-        <w:pStyle w:val="ListParagraph"/>
+        <w:pStyle w:val="a3"/>
         <w:numPr>
           <w:ilvl w:val="0"/>
           <w:numId w:val="13"/>
@@ -1035,7 +1030,7 @@
     </w:p>
     <w:p>
       <w:pPr>
-        <w:pStyle w:val="ListParagraph"/>
+        <w:pStyle w:val="a3"/>
         <w:numPr>
           <w:ilvl w:val="0"/>
           <w:numId w:val="2"/>
@@ -1053,7 +1048,7 @@
     </w:p>
     <w:p>
       <w:pPr>
-        <w:pStyle w:val="ListParagraph"/>
+        <w:pStyle w:val="a3"/>
         <w:numPr>
           <w:ilvl w:val="0"/>
           <w:numId w:val="14"/>
@@ -1071,7 +1066,7 @@
     </w:p>
     <w:p>
       <w:pPr>
-        <w:pStyle w:val="ListParagraph"/>
+        <w:pStyle w:val="a3"/>
         <w:numPr>
           <w:ilvl w:val="0"/>
           <w:numId w:val="14"/>
@@ -1089,7 +1084,7 @@
     </w:p>
     <w:p>
       <w:pPr>
-        <w:pStyle w:val="ListParagraph"/>
+        <w:pStyle w:val="a3"/>
         <w:numPr>
           <w:ilvl w:val="0"/>
           <w:numId w:val="14"/>
@@ -1107,7 +1102,7 @@
     </w:p>
     <w:p>
       <w:pPr>
-        <w:pStyle w:val="ListParagraph"/>
+        <w:pStyle w:val="a3"/>
         <w:numPr>
           <w:ilvl w:val="0"/>
           <w:numId w:val="14"/>
@@ -1125,7 +1120,7 @@
     </w:p>
     <w:p>
       <w:pPr>
-        <w:pStyle w:val="ListParagraph"/>
+        <w:pStyle w:val="a3"/>
         <w:numPr>
           <w:ilvl w:val="0"/>
           <w:numId w:val="14"/>
@@ -1143,7 +1138,7 @@
     </w:p>
     <w:p>
       <w:pPr>
-        <w:pStyle w:val="ListParagraph"/>
+        <w:pStyle w:val="a3"/>
         <w:numPr>
           <w:ilvl w:val="0"/>
           <w:numId w:val="2"/>
@@ -1161,7 +1156,7 @@
     </w:p>
     <w:p>
       <w:pPr>
-        <w:pStyle w:val="ListParagraph"/>
+        <w:pStyle w:val="a3"/>
         <w:numPr>
           <w:ilvl w:val="0"/>
           <w:numId w:val="15"/>
@@ -1179,7 +1174,7 @@
     </w:p>
     <w:p>
       <w:pPr>
-        <w:pStyle w:val="ListParagraph"/>
+        <w:pStyle w:val="a3"/>
         <w:numPr>
           <w:ilvl w:val="0"/>
           <w:numId w:val="15"/>
@@ -1197,7 +1192,7 @@
     </w:p>
     <w:p>
       <w:pPr>
-        <w:pStyle w:val="ListParagraph"/>
+        <w:pStyle w:val="a3"/>
         <w:numPr>
           <w:ilvl w:val="0"/>
           <w:numId w:val="15"/>
@@ -1215,7 +1210,7 @@
     </w:p>
     <w:p>
       <w:pPr>
-        <w:pStyle w:val="ListParagraph"/>
+        <w:pStyle w:val="a3"/>
         <w:numPr>
           <w:ilvl w:val="0"/>
           <w:numId w:val="15"/>
@@ -1233,7 +1228,7 @@
     </w:p>
     <w:p>
       <w:pPr>
-        <w:pStyle w:val="ListParagraph"/>
+        <w:pStyle w:val="a3"/>
         <w:numPr>
           <w:ilvl w:val="0"/>
           <w:numId w:val="15"/>
@@ -1251,7 +1246,7 @@
     </w:p>
     <w:p>
       <w:pPr>
-        <w:pStyle w:val="ListParagraph"/>
+        <w:pStyle w:val="a3"/>
         <w:numPr>
           <w:ilvl w:val="0"/>
           <w:numId w:val="2"/>
@@ -1269,7 +1264,7 @@
     </w:p>
     <w:p>
       <w:pPr>
-        <w:pStyle w:val="ListParagraph"/>
+        <w:pStyle w:val="a3"/>
         <w:numPr>
           <w:ilvl w:val="0"/>
           <w:numId w:val="16"/>
@@ -1287,7 +1282,7 @@
     </w:p>
     <w:p>
       <w:pPr>
-        <w:pStyle w:val="ListParagraph"/>
+        <w:pStyle w:val="a3"/>
         <w:numPr>
           <w:ilvl w:val="0"/>
           <w:numId w:val="16"/>
@@ -1305,7 +1300,7 @@
     </w:p>
     <w:p>
       <w:pPr>
-        <w:pStyle w:val="ListParagraph"/>
+        <w:pStyle w:val="a3"/>
         <w:numPr>
           <w:ilvl w:val="0"/>
           <w:numId w:val="16"/>
@@ -1323,7 +1318,7 @@
     </w:p>
     <w:p>
       <w:pPr>
-        <w:pStyle w:val="ListParagraph"/>
+        <w:pStyle w:val="a3"/>
         <w:numPr>
           <w:ilvl w:val="0"/>
           <w:numId w:val="2"/>
@@ -1341,7 +1336,7 @@
     </w:p>
     <w:p>
       <w:pPr>
-        <w:pStyle w:val="ListParagraph"/>
+        <w:pStyle w:val="a3"/>
         <w:numPr>
           <w:ilvl w:val="0"/>
           <w:numId w:val="17"/>
@@ -1359,7 +1354,7 @@
     </w:p>
     <w:p>
       <w:pPr>
-        <w:pStyle w:val="ListParagraph"/>
+        <w:pStyle w:val="a3"/>
         <w:numPr>
           <w:ilvl w:val="0"/>
           <w:numId w:val="17"/>
@@ -1377,7 +1372,7 @@
     </w:p>
     <w:p>
       <w:pPr>
-        <w:pStyle w:val="ListParagraph"/>
+        <w:pStyle w:val="a3"/>
         <w:numPr>
           <w:ilvl w:val="0"/>
           <w:numId w:val="17"/>
@@ -1395,7 +1390,7 @@
     </w:p>
     <w:p>
       <w:pPr>
-        <w:pStyle w:val="ListParagraph"/>
+        <w:pStyle w:val="a3"/>
         <w:numPr>
           <w:ilvl w:val="0"/>
           <w:numId w:val="17"/>
@@ -1413,7 +1408,7 @@
     </w:p>
     <w:p>
       <w:pPr>
-        <w:pStyle w:val="ListParagraph"/>
+        <w:pStyle w:val="a3"/>
         <w:numPr>
           <w:ilvl w:val="0"/>
           <w:numId w:val="2"/>
@@ -1431,7 +1426,7 @@
     </w:p>
     <w:p>
       <w:pPr>
-        <w:pStyle w:val="ListParagraph"/>
+        <w:pStyle w:val="a3"/>
         <w:numPr>
           <w:ilvl w:val="0"/>
           <w:numId w:val="18"/>
@@ -1449,7 +1444,7 @@
     </w:p>
     <w:p>
       <w:pPr>
-        <w:pStyle w:val="ListParagraph"/>
+        <w:pStyle w:val="a3"/>
         <w:numPr>
           <w:ilvl w:val="0"/>
           <w:numId w:val="18"/>
@@ -1467,7 +1462,7 @@
     </w:p>
     <w:p>
       <w:pPr>
-        <w:pStyle w:val="ListParagraph"/>
+        <w:pStyle w:val="a3"/>
         <w:numPr>
           <w:ilvl w:val="0"/>
           <w:numId w:val="18"/>
@@ -1485,7 +1480,7 @@
     </w:p>
     <w:p>
       <w:pPr>
-        <w:pStyle w:val="ListParagraph"/>
+        <w:pStyle w:val="a3"/>
         <w:numPr>
           <w:ilvl w:val="0"/>
           <w:numId w:val="2"/>
@@ -1494,24 +1489,16 @@
           <w:rFonts w:ascii="Times New Roman" w:hAnsi="Times New Roman" w:cs="Times New Roman"/>
         </w:rPr>
       </w:pPr>
-      <w:proofErr w:type="spellStart"/>
-      <w:r>
-        <w:rPr>
-          <w:rFonts w:ascii="Times New Roman" w:hAnsi="Times New Roman" w:cs="Times New Roman"/>
-        </w:rPr>
-        <w:t>Fright</w:t>
-      </w:r>
-      <w:proofErr w:type="spellEnd"/>
-      <w:r>
-        <w:rPr>
-          <w:rFonts w:ascii="Times New Roman" w:hAnsi="Times New Roman" w:cs="Times New Roman"/>
-        </w:rPr>
-        <w:t xml:space="preserve"> Train</w:t>
-      </w:r>
-    </w:p>
-    <w:p>
-      <w:pPr>
-        <w:pStyle w:val="ListParagraph"/>
+      <w:r>
+        <w:rPr>
+          <w:rFonts w:ascii="Times New Roman" w:hAnsi="Times New Roman" w:cs="Times New Roman"/>
+        </w:rPr>
+        <w:t>Fright Train</w:t>
+      </w:r>
+    </w:p>
+    <w:p>
+      <w:pPr>
+        <w:pStyle w:val="a3"/>
         <w:numPr>
           <w:ilvl w:val="0"/>
           <w:numId w:val="19"/>
@@ -1529,7 +1516,7 @@
     </w:p>
     <w:p>
       <w:pPr>
-        <w:pStyle w:val="ListParagraph"/>
+        <w:pStyle w:val="a3"/>
         <w:numPr>
           <w:ilvl w:val="0"/>
           <w:numId w:val="19"/>
@@ -1547,7 +1534,7 @@
     </w:p>
     <w:p>
       <w:pPr>
-        <w:pStyle w:val="ListParagraph"/>
+        <w:pStyle w:val="a3"/>
         <w:numPr>
           <w:ilvl w:val="0"/>
           <w:numId w:val="19"/>
@@ -1566,7 +1553,7 @@
     </w:p>
     <w:p>
       <w:pPr>
-        <w:pStyle w:val="ListParagraph"/>
+        <w:pStyle w:val="a3"/>
         <w:numPr>
           <w:ilvl w:val="0"/>
           <w:numId w:val="2"/>
@@ -1584,7 +1571,7 @@
     </w:p>
     <w:p>
       <w:pPr>
-        <w:pStyle w:val="ListParagraph"/>
+        <w:pStyle w:val="a3"/>
         <w:numPr>
           <w:ilvl w:val="0"/>
           <w:numId w:val="22"/>
@@ -1602,7 +1589,7 @@
     </w:p>
     <w:p>
       <w:pPr>
-        <w:pStyle w:val="ListParagraph"/>
+        <w:pStyle w:val="a3"/>
         <w:numPr>
           <w:ilvl w:val="0"/>
           <w:numId w:val="20"/>
@@ -1620,7 +1607,7 @@
     </w:p>
     <w:p>
       <w:pPr>
-        <w:pStyle w:val="ListParagraph"/>
+        <w:pStyle w:val="a3"/>
         <w:numPr>
           <w:ilvl w:val="0"/>
           <w:numId w:val="20"/>
@@ -1638,7 +1625,7 @@
     </w:p>
     <w:p>
       <w:pPr>
-        <w:pStyle w:val="ListParagraph"/>
+        <w:pStyle w:val="a3"/>
         <w:numPr>
           <w:ilvl w:val="0"/>
           <w:numId w:val="20"/>
@@ -1656,7 +1643,7 @@
     </w:p>
     <w:p>
       <w:pPr>
-        <w:pStyle w:val="ListParagraph"/>
+        <w:pStyle w:val="a3"/>
         <w:numPr>
           <w:ilvl w:val="0"/>
           <w:numId w:val="2"/>
@@ -1674,7 +1661,7 @@
     </w:p>
     <w:p>
       <w:pPr>
-        <w:pStyle w:val="ListParagraph"/>
+        <w:pStyle w:val="a3"/>
         <w:numPr>
           <w:ilvl w:val="0"/>
           <w:numId w:val="21"/>
@@ -1692,7 +1679,7 @@
     </w:p>
     <w:p>
       <w:pPr>
-        <w:pStyle w:val="ListParagraph"/>
+        <w:pStyle w:val="a3"/>
         <w:numPr>
           <w:ilvl w:val="0"/>
           <w:numId w:val="21"/>
@@ -1710,7 +1697,7 @@
     </w:p>
     <w:p>
       <w:pPr>
-        <w:pStyle w:val="ListParagraph"/>
+        <w:pStyle w:val="a3"/>
         <w:numPr>
           <w:ilvl w:val="0"/>
           <w:numId w:val="21"/>
@@ -1728,7 +1715,7 @@
     </w:p>
     <w:p>
       <w:pPr>
-        <w:pStyle w:val="ListParagraph"/>
+        <w:pStyle w:val="a3"/>
         <w:numPr>
           <w:ilvl w:val="0"/>
           <w:numId w:val="2"/>
@@ -1746,7 +1733,7 @@
     </w:p>
     <w:p>
       <w:pPr>
-        <w:pStyle w:val="ListParagraph"/>
+        <w:pStyle w:val="a3"/>
         <w:numPr>
           <w:ilvl w:val="0"/>
           <w:numId w:val="23"/>
@@ -1764,7 +1751,7 @@
     </w:p>
     <w:p>
       <w:pPr>
-        <w:pStyle w:val="ListParagraph"/>
+        <w:pStyle w:val="a3"/>
         <w:numPr>
           <w:ilvl w:val="0"/>
           <w:numId w:val="23"/>
@@ -1782,7 +1769,7 @@
     </w:p>
     <w:p>
       <w:pPr>
-        <w:pStyle w:val="ListParagraph"/>
+        <w:pStyle w:val="a3"/>
         <w:numPr>
           <w:ilvl w:val="0"/>
           <w:numId w:val="23"/>
@@ -1800,7 +1787,7 @@
     </w:p>
     <w:p>
       <w:pPr>
-        <w:pStyle w:val="ListParagraph"/>
+        <w:pStyle w:val="a3"/>
         <w:numPr>
           <w:ilvl w:val="0"/>
           <w:numId w:val="23"/>
@@ -1818,7 +1805,7 @@
     </w:p>
     <w:p>
       <w:pPr>
-        <w:pStyle w:val="ListParagraph"/>
+        <w:pStyle w:val="a3"/>
         <w:numPr>
           <w:ilvl w:val="0"/>
           <w:numId w:val="2"/>
@@ -1831,20 +1818,12 @@
         <w:rPr>
           <w:rFonts w:ascii="Times New Roman" w:hAnsi="Times New Roman" w:cs="Times New Roman"/>
         </w:rPr>
-        <w:t xml:space="preserve">The </w:t>
-      </w:r>
-      <w:proofErr w:type="spellStart"/>
-      <w:r>
-        <w:rPr>
-          <w:rFonts w:ascii="Times New Roman" w:hAnsi="Times New Roman" w:cs="Times New Roman"/>
-        </w:rPr>
-        <w:t>Manfield</w:t>
-      </w:r>
-      <w:proofErr w:type="spellEnd"/>
-    </w:p>
-    <w:p>
-      <w:pPr>
-        <w:pStyle w:val="ListParagraph"/>
+        <w:t>The Manfield</w:t>
+      </w:r>
+    </w:p>
+    <w:p>
+      <w:pPr>
+        <w:pStyle w:val="a3"/>
         <w:numPr>
           <w:ilvl w:val="0"/>
           <w:numId w:val="24"/>
@@ -1862,7 +1841,7 @@
     </w:p>
     <w:p>
       <w:pPr>
-        <w:pStyle w:val="ListParagraph"/>
+        <w:pStyle w:val="a3"/>
         <w:numPr>
           <w:ilvl w:val="0"/>
           <w:numId w:val="24"/>
@@ -1880,7 +1859,7 @@
     </w:p>
     <w:p>
       <w:pPr>
-        <w:pStyle w:val="ListParagraph"/>
+        <w:pStyle w:val="a3"/>
         <w:numPr>
           <w:ilvl w:val="0"/>
           <w:numId w:val="24"/>
@@ -1895,8 +1874,6 @@
         </w:rPr>
         <w:t>Two Moves</w:t>
       </w:r>
-      <w:bookmarkStart w:id="0" w:name="_GoBack"/>
-      <w:bookmarkEnd w:id="0"/>
     </w:p>
     <w:p>
       <w:pPr>
@@ -1916,8 +1893,58 @@
 </w:document>
 </file>
 
+<file path=word/endnotes.xml><?xml version="1.0" encoding="utf-8"?>
+<w:endnotes xmlns:wpc="http://schemas.microsoft.com/office/word/2010/wordprocessingCanvas" xmlns:mc="http://schemas.openxmlformats.org/markup-compatibility/2006" xmlns:o="urn:schemas-microsoft-com:office:office" xmlns:r="http://schemas.openxmlformats.org/officeDocument/2006/relationships" xmlns:m="http://schemas.openxmlformats.org/officeDocument/2006/math" xmlns:v="urn:schemas-microsoft-com:vml" xmlns:wp14="http://schemas.microsoft.com/office/word/2010/wordprocessingDrawing" xmlns:wp="http://schemas.openxmlformats.org/drawingml/2006/wordprocessingDrawing" xmlns:w10="urn:schemas-microsoft-com:office:word" xmlns:w="http://schemas.openxmlformats.org/wordprocessingml/2006/main" xmlns:w14="http://schemas.microsoft.com/office/word/2010/wordml" xmlns:w15="http://schemas.microsoft.com/office/word/2012/wordml" xmlns:wpg="http://schemas.microsoft.com/office/word/2010/wordprocessingGroup" xmlns:wpi="http://schemas.microsoft.com/office/word/2010/wordprocessingInk" xmlns:wne="http://schemas.microsoft.com/office/word/2006/wordml" xmlns:wps="http://schemas.microsoft.com/office/word/2010/wordprocessingShape" mc:Ignorable="w14 w15 wp14">
+  <w:endnote w:type="separator" w:id="-1">
+    <w:p>
+      <w:pPr>
+        <w:spacing w:after="0" w:line="240" w:lineRule="auto"/>
+      </w:pPr>
+      <w:r>
+        <w:separator/>
+      </w:r>
+    </w:p>
+  </w:endnote>
+  <w:endnote w:type="continuationSeparator" w:id="0">
+    <w:p>
+      <w:pPr>
+        <w:spacing w:after="0" w:line="240" w:lineRule="auto"/>
+      </w:pPr>
+      <w:r>
+        <w:continuationSeparator/>
+      </w:r>
+    </w:p>
+  </w:endnote>
+</w:endnotes>
+</file>
+
+<file path=word/footnotes.xml><?xml version="1.0" encoding="utf-8"?>
+<w:footnotes xmlns:wpc="http://schemas.microsoft.com/office/word/2010/wordprocessingCanvas" xmlns:mc="http://schemas.openxmlformats.org/markup-compatibility/2006" xmlns:o="urn:schemas-microsoft-com:office:office" xmlns:r="http://schemas.openxmlformats.org/officeDocument/2006/relationships" xmlns:m="http://schemas.openxmlformats.org/officeDocument/2006/math" xmlns:v="urn:schemas-microsoft-com:vml" xmlns:wp14="http://schemas.microsoft.com/office/word/2010/wordprocessingDrawing" xmlns:wp="http://schemas.openxmlformats.org/drawingml/2006/wordprocessingDrawing" xmlns:w10="urn:schemas-microsoft-com:office:word" xmlns:w="http://schemas.openxmlformats.org/wordprocessingml/2006/main" xmlns:w14="http://schemas.microsoft.com/office/word/2010/wordml" xmlns:w15="http://schemas.microsoft.com/office/word/2012/wordml" xmlns:wpg="http://schemas.microsoft.com/office/word/2010/wordprocessingGroup" xmlns:wpi="http://schemas.microsoft.com/office/word/2010/wordprocessingInk" xmlns:wne="http://schemas.microsoft.com/office/word/2006/wordml" xmlns:wps="http://schemas.microsoft.com/office/word/2010/wordprocessingShape" mc:Ignorable="w14 w15 wp14">
+  <w:footnote w:type="separator" w:id="-1">
+    <w:p>
+      <w:pPr>
+        <w:spacing w:after="0" w:line="240" w:lineRule="auto"/>
+      </w:pPr>
+      <w:r>
+        <w:separator/>
+      </w:r>
+    </w:p>
+  </w:footnote>
+  <w:footnote w:type="continuationSeparator" w:id="0">
+    <w:p>
+      <w:pPr>
+        <w:spacing w:after="0" w:line="240" w:lineRule="auto"/>
+      </w:pPr>
+      <w:r>
+        <w:continuationSeparator/>
+      </w:r>
+    </w:p>
+  </w:footnote>
+</w:footnotes>
+</file>
+
 <file path=word/numbering.xml><?xml version="1.0" encoding="utf-8"?>
-<w:numbering xmlns:wpc="http://schemas.microsoft.com/office/word/2010/wordprocessingCanvas" xmlns:mc="http://schemas.openxmlformats.org/markup-compatibility/2006" xmlns:o="urn:schemas-microsoft-com:office:office" xmlns:r="http://schemas.openxmlformats.org/officeDocument/2006/relationships" xmlns:m="http://schemas.openxmlformats.org/officeDocument/2006/math" xmlns:v="urn:schemas-microsoft-com:vml" xmlns:wp14="http://schemas.microsoft.com/office/word/2010/wordprocessingDrawing" xmlns:wp="http://schemas.openxmlformats.org/drawingml/2006/wordprocessingDrawing" xmlns:w10="urn:schemas-microsoft-com:office:word" xmlns:w="http://schemas.openxmlformats.org/wordprocessingml/2006/main" xmlns:w14="http://schemas.microsoft.com/office/word/2010/wordml" xmlns:wpg="http://schemas.microsoft.com/office/word/2010/wordprocessingGroup" xmlns:wpi="http://schemas.microsoft.com/office/word/2010/wordprocessingInk" xmlns:wne="http://schemas.microsoft.com/office/word/2006/wordml" xmlns:wps="http://schemas.microsoft.com/office/word/2010/wordprocessingShape" mc:Ignorable="w14 wp14">
+<w:numbering xmlns:wpc="http://schemas.microsoft.com/office/word/2010/wordprocessingCanvas" xmlns:mc="http://schemas.openxmlformats.org/markup-compatibility/2006" xmlns:o="urn:schemas-microsoft-com:office:office" xmlns:r="http://schemas.openxmlformats.org/officeDocument/2006/relationships" xmlns:m="http://schemas.openxmlformats.org/officeDocument/2006/math" xmlns:v="urn:schemas-microsoft-com:vml" xmlns:wp14="http://schemas.microsoft.com/office/word/2010/wordprocessingDrawing" xmlns:wp="http://schemas.openxmlformats.org/drawingml/2006/wordprocessingDrawing" xmlns:w10="urn:schemas-microsoft-com:office:word" xmlns:w="http://schemas.openxmlformats.org/wordprocessingml/2006/main" xmlns:w14="http://schemas.microsoft.com/office/word/2010/wordml" xmlns:w15="http://schemas.microsoft.com/office/word/2012/wordml" xmlns:wpg="http://schemas.microsoft.com/office/word/2010/wordprocessingGroup" xmlns:wpi="http://schemas.microsoft.com/office/word/2010/wordprocessingInk" xmlns:wne="http://schemas.microsoft.com/office/word/2006/wordml" xmlns:wps="http://schemas.microsoft.com/office/word/2010/wordprocessingShape" mc:Ignorable="w14 w15 wp14">
   <w:abstractNum w:abstractNumId="0">
     <w:nsid w:val="03B15EA1"/>
     <w:multiLevelType w:val="hybridMultilevel"/>
@@ -4652,11 +4679,11 @@
 </file>
 
 <file path=word/styles.xml><?xml version="1.0" encoding="utf-8"?>
-<w:styles xmlns:mc="http://schemas.openxmlformats.org/markup-compatibility/2006" xmlns:r="http://schemas.openxmlformats.org/officeDocument/2006/relationships" xmlns:w="http://schemas.openxmlformats.org/wordprocessingml/2006/main" xmlns:w14="http://schemas.microsoft.com/office/word/2010/wordml" mc:Ignorable="w14">
+<w:styles xmlns:mc="http://schemas.openxmlformats.org/markup-compatibility/2006" xmlns:r="http://schemas.openxmlformats.org/officeDocument/2006/relationships" xmlns:w="http://schemas.openxmlformats.org/wordprocessingml/2006/main" xmlns:w14="http://schemas.microsoft.com/office/word/2010/wordml" xmlns:w15="http://schemas.microsoft.com/office/word/2012/wordml" mc:Ignorable="w14 w15">
   <w:docDefaults>
     <w:rPrDefault>
       <w:rPr>
-        <w:rFonts w:asciiTheme="minorHAnsi" w:eastAsiaTheme="minorHAnsi" w:hAnsiTheme="minorHAnsi" w:cstheme="minorBidi"/>
+        <w:rFonts w:asciiTheme="minorHAnsi" w:eastAsiaTheme="minorEastAsia" w:hAnsiTheme="minorHAnsi" w:cstheme="minorBidi"/>
         <w:sz w:val="22"/>
         <w:szCs w:val="22"/>
         <w:lang w:val="en-US" w:eastAsia="en-US" w:bidi="ar-SA"/>
@@ -4668,156 +4695,390 @@
       </w:pPr>
     </w:pPrDefault>
   </w:docDefaults>
-  <w:latentStyles w:defLockedState="0" w:defUIPriority="99" w:defSemiHidden="1" w:defUnhideWhenUsed="1" w:defQFormat="0" w:count="267">
-    <w:lsdException w:name="Normal" w:semiHidden="0" w:uiPriority="0" w:unhideWhenUsed="0" w:qFormat="1"/>
-    <w:lsdException w:name="heading 1" w:semiHidden="0" w:uiPriority="9" w:unhideWhenUsed="0" w:qFormat="1"/>
-    <w:lsdException w:name="heading 2" w:uiPriority="9" w:qFormat="1"/>
-    <w:lsdException w:name="heading 3" w:uiPriority="9" w:qFormat="1"/>
-    <w:lsdException w:name="heading 4" w:uiPriority="9" w:qFormat="1"/>
-    <w:lsdException w:name="heading 5" w:uiPriority="9" w:qFormat="1"/>
-    <w:lsdException w:name="heading 6" w:uiPriority="9" w:qFormat="1"/>
-    <w:lsdException w:name="heading 7" w:uiPriority="9" w:qFormat="1"/>
-    <w:lsdException w:name="heading 8" w:uiPriority="9" w:qFormat="1"/>
-    <w:lsdException w:name="heading 9" w:uiPriority="9" w:qFormat="1"/>
-    <w:lsdException w:name="toc 1" w:uiPriority="39"/>
-    <w:lsdException w:name="toc 2" w:uiPriority="39"/>
-    <w:lsdException w:name="toc 3" w:uiPriority="39"/>
-    <w:lsdException w:name="toc 4" w:uiPriority="39"/>
-    <w:lsdException w:name="toc 5" w:uiPriority="39"/>
-    <w:lsdException w:name="toc 6" w:uiPriority="39"/>
-    <w:lsdException w:name="toc 7" w:uiPriority="39"/>
-    <w:lsdException w:name="toc 8" w:uiPriority="39"/>
-    <w:lsdException w:name="toc 9" w:uiPriority="39"/>
-    <w:lsdException w:name="caption" w:uiPriority="35" w:qFormat="1"/>
-    <w:lsdException w:name="Title" w:semiHidden="0" w:uiPriority="10" w:unhideWhenUsed="0" w:qFormat="1"/>
-    <w:lsdException w:name="Default Paragraph Font" w:uiPriority="1"/>
-    <w:lsdException w:name="Subtitle" w:semiHidden="0" w:uiPriority="11" w:unhideWhenUsed="0" w:qFormat="1"/>
-    <w:lsdException w:name="Strong" w:semiHidden="0" w:uiPriority="22" w:unhideWhenUsed="0" w:qFormat="1"/>
-    <w:lsdException w:name="Emphasis" w:semiHidden="0" w:uiPriority="20" w:unhideWhenUsed="0" w:qFormat="1"/>
-    <w:lsdException w:name="Table Grid" w:semiHidden="0" w:uiPriority="59" w:unhideWhenUsed="0"/>
-    <w:lsdException w:name="Placeholder Text" w:unhideWhenUsed="0"/>
-    <w:lsdException w:name="No Spacing" w:semiHidden="0" w:uiPriority="1" w:unhideWhenUsed="0" w:qFormat="1"/>
-    <w:lsdException w:name="Light Shading" w:semiHidden="0" w:uiPriority="60" w:unhideWhenUsed="0"/>
-    <w:lsdException w:name="Light List" w:semiHidden="0" w:uiPriority="61" w:unhideWhenUsed="0"/>
-    <w:lsdException w:name="Light Grid" w:semiHidden="0" w:uiPriority="62" w:unhideWhenUsed="0"/>
-    <w:lsdException w:name="Medium Shading 1" w:semiHidden="0" w:uiPriority="63" w:unhideWhenUsed="0"/>
-    <w:lsdException w:name="Medium Shading 2" w:semiHidden="0" w:uiPriority="64" w:unhideWhenUsed="0"/>
-    <w:lsdException w:name="Medium List 1" w:semiHidden="0" w:uiPriority="65" w:unhideWhenUsed="0"/>
-    <w:lsdException w:name="Medium List 2" w:semiHidden="0" w:uiPriority="66" w:unhideWhenUsed="0"/>
-    <w:lsdException w:name="Medium Grid 1" w:semiHidden="0" w:uiPriority="67" w:unhideWhenUsed="0"/>
-    <w:lsdException w:name="Medium Grid 2" w:semiHidden="0" w:uiPriority="68" w:unhideWhenUsed="0"/>
-    <w:lsdException w:name="Medium Grid 3" w:semiHidden="0" w:uiPriority="69" w:unhideWhenUsed="0"/>
-    <w:lsdException w:name="Dark List" w:semiHidden="0" w:uiPriority="70" w:unhideWhenUsed="0"/>
-    <w:lsdException w:name="Colorful Shading" w:semiHidden="0" w:uiPriority="71" w:unhideWhenUsed="0"/>
-    <w:lsdException w:name="Colorful List" w:semiHidden="0" w:uiPriority="72" w:unhideWhenUsed="0"/>
-    <w:lsdException w:name="Colorful Grid" w:semiHidden="0" w:uiPriority="73" w:unhideWhenUsed="0"/>
-    <w:lsdException w:name="Light Shading Accent 1" w:semiHidden="0" w:uiPriority="60" w:unhideWhenUsed="0"/>
-    <w:lsdException w:name="Light List Accent 1" w:semiHidden="0" w:uiPriority="61" w:unhideWhenUsed="0"/>
-    <w:lsdException w:name="Light Grid Accent 1" w:semiHidden="0" w:uiPriority="62" w:unhideWhenUsed="0"/>
-    <w:lsdException w:name="Medium Shading 1 Accent 1" w:semiHidden="0" w:uiPriority="63" w:unhideWhenUsed="0"/>
-    <w:lsdException w:name="Medium Shading 2 Accent 1" w:semiHidden="0" w:uiPriority="64" w:unhideWhenUsed="0"/>
-    <w:lsdException w:name="Medium List 1 Accent 1" w:semiHidden="0" w:uiPriority="65" w:unhideWhenUsed="0"/>
-    <w:lsdException w:name="Revision" w:unhideWhenUsed="0"/>
-    <w:lsdException w:name="List Paragraph" w:semiHidden="0" w:uiPriority="34" w:unhideWhenUsed="0" w:qFormat="1"/>
-    <w:lsdException w:name="Quote" w:semiHidden="0" w:uiPriority="29" w:unhideWhenUsed="0" w:qFormat="1"/>
-    <w:lsdException w:name="Intense Quote" w:semiHidden="0" w:uiPriority="30" w:unhideWhenUsed="0" w:qFormat="1"/>
-    <w:lsdException w:name="Medium List 2 Accent 1" w:semiHidden="0" w:uiPriority="66" w:unhideWhenUsed="0"/>
-    <w:lsdException w:name="Medium Grid 1 Accent 1" w:semiHidden="0" w:uiPriority="67" w:unhideWhenUsed="0"/>
-    <w:lsdException w:name="Medium Grid 2 Accent 1" w:semiHidden="0" w:uiPriority="68" w:unhideWhenUsed="0"/>
-    <w:lsdException w:name="Medium Grid 3 Accent 1" w:semiHidden="0" w:uiPriority="69" w:unhideWhenUsed="0"/>
-    <w:lsdException w:name="Dark List Accent 1" w:semiHidden="0" w:uiPriority="70" w:unhideWhenUsed="0"/>
-    <w:lsdException w:name="Colorful Shading Accent 1" w:semiHidden="0" w:uiPriority="71" w:unhideWhenUsed="0"/>
-    <w:lsdException w:name="Colorful List Accent 1" w:semiHidden="0" w:uiPriority="72" w:unhideWhenUsed="0"/>
-    <w:lsdException w:name="Colorful Grid Accent 1" w:semiHidden="0" w:uiPriority="73" w:unhideWhenUsed="0"/>
-    <w:lsdException w:name="Light Shading Accent 2" w:semiHidden="0" w:uiPriority="60" w:unhideWhenUsed="0"/>
-    <w:lsdException w:name="Light List Accent 2" w:semiHidden="0" w:uiPriority="61" w:unhideWhenUsed="0"/>
-    <w:lsdException w:name="Light Grid Accent 2" w:semiHidden="0" w:uiPriority="62" w:unhideWhenUsed="0"/>
-    <w:lsdException w:name="Medium Shading 1 Accent 2" w:semiHidden="0" w:uiPriority="63" w:unhideWhenUsed="0"/>
-    <w:lsdException w:name="Medium Shading 2 Accent 2" w:semiHidden="0" w:uiPriority="64" w:unhideWhenUsed="0"/>
-    <w:lsdException w:name="Medium List 1 Accent 2" w:semiHidden="0" w:uiPriority="65" w:unhideWhenUsed="0"/>
-    <w:lsdException w:name="Medium List 2 Accent 2" w:semiHidden="0" w:uiPriority="66" w:unhideWhenUsed="0"/>
-    <w:lsdException w:name="Medium Grid 1 Accent 2" w:semiHidden="0" w:uiPriority="67" w:unhideWhenUsed="0"/>
-    <w:lsdException w:name="Medium Grid 2 Accent 2" w:semiHidden="0" w:uiPriority="68" w:unhideWhenUsed="0"/>
-    <w:lsdException w:name="Medium Grid 3 Accent 2" w:semiHidden="0" w:uiPriority="69" w:unhideWhenUsed="0"/>
-    <w:lsdException w:name="Dark List Accent 2" w:semiHidden="0" w:uiPriority="70" w:unhideWhenUsed="0"/>
-    <w:lsdException w:name="Colorful Shading Accent 2" w:semiHidden="0" w:uiPriority="71" w:unhideWhenUsed="0"/>
-    <w:lsdException w:name="Colorful List Accent 2" w:semiHidden="0" w:uiPriority="72" w:unhideWhenUsed="0"/>
-    <w:lsdException w:name="Colorful Grid Accent 2" w:semiHidden="0" w:uiPriority="73" w:unhideWhenUsed="0"/>
-    <w:lsdException w:name="Light Shading Accent 3" w:semiHidden="0" w:uiPriority="60" w:unhideWhenUsed="0"/>
-    <w:lsdException w:name="Light List Accent 3" w:semiHidden="0" w:uiPriority="61" w:unhideWhenUsed="0"/>
-    <w:lsdException w:name="Light Grid Accent 3" w:semiHidden="0" w:uiPriority="62" w:unhideWhenUsed="0"/>
-    <w:lsdException w:name="Medium Shading 1 Accent 3" w:semiHidden="0" w:uiPriority="63" w:unhideWhenUsed="0"/>
-    <w:lsdException w:name="Medium Shading 2 Accent 3" w:semiHidden="0" w:uiPriority="64" w:unhideWhenUsed="0"/>
-    <w:lsdException w:name="Medium List 1 Accent 3" w:semiHidden="0" w:uiPriority="65" w:unhideWhenUsed="0"/>
-    <w:lsdException w:name="Medium List 2 Accent 3" w:semiHidden="0" w:uiPriority="66" w:unhideWhenUsed="0"/>
-    <w:lsdException w:name="Medium Grid 1 Accent 3" w:semiHidden="0" w:uiPriority="67" w:unhideWhenUsed="0"/>
-    <w:lsdException w:name="Medium Grid 2 Accent 3" w:semiHidden="0" w:uiPriority="68" w:unhideWhenUsed="0"/>
-    <w:lsdException w:name="Medium Grid 3 Accent 3" w:semiHidden="0" w:uiPriority="69" w:unhideWhenUsed="0"/>
-    <w:lsdException w:name="Dark List Accent 3" w:semiHidden="0" w:uiPriority="70" w:unhideWhenUsed="0"/>
-    <w:lsdException w:name="Colorful Shading Accent 3" w:semiHidden="0" w:uiPriority="71" w:unhideWhenUsed="0"/>
-    <w:lsdException w:name="Colorful List Accent 3" w:semiHidden="0" w:uiPriority="72" w:unhideWhenUsed="0"/>
-    <w:lsdException w:name="Colorful Grid Accent 3" w:semiHidden="0" w:uiPriority="73" w:unhideWhenUsed="0"/>
-    <w:lsdException w:name="Light Shading Accent 4" w:semiHidden="0" w:uiPriority="60" w:unhideWhenUsed="0"/>
-    <w:lsdException w:name="Light List Accent 4" w:semiHidden="0" w:uiPriority="61" w:unhideWhenUsed="0"/>
-    <w:lsdException w:name="Light Grid Accent 4" w:semiHidden="0" w:uiPriority="62" w:unhideWhenUsed="0"/>
-    <w:lsdException w:name="Medium Shading 1 Accent 4" w:semiHidden="0" w:uiPriority="63" w:unhideWhenUsed="0"/>
-    <w:lsdException w:name="Medium Shading 2 Accent 4" w:semiHidden="0" w:uiPriority="64" w:unhideWhenUsed="0"/>
-    <w:lsdException w:name="Medium List 1 Accent 4" w:semiHidden="0" w:uiPriority="65" w:unhideWhenUsed="0"/>
-    <w:lsdException w:name="Medium List 2 Accent 4" w:semiHidden="0" w:uiPriority="66" w:unhideWhenUsed="0"/>
-    <w:lsdException w:name="Medium Grid 1 Accent 4" w:semiHidden="0" w:uiPriority="67" w:unhideWhenUsed="0"/>
-    <w:lsdException w:name="Medium Grid 2 Accent 4" w:semiHidden="0" w:uiPriority="68" w:unhideWhenUsed="0"/>
-    <w:lsdException w:name="Medium Grid 3 Accent 4" w:semiHidden="0" w:uiPriority="69" w:unhideWhenUsed="0"/>
-    <w:lsdException w:name="Dark List Accent 4" w:semiHidden="0" w:uiPriority="70" w:unhideWhenUsed="0"/>
-    <w:lsdException w:name="Colorful Shading Accent 4" w:semiHidden="0" w:uiPriority="71" w:unhideWhenUsed="0"/>
-    <w:lsdException w:name="Colorful List Accent 4" w:semiHidden="0" w:uiPriority="72" w:unhideWhenUsed="0"/>
-    <w:lsdException w:name="Colorful Grid Accent 4" w:semiHidden="0" w:uiPriority="73" w:unhideWhenUsed="0"/>
-    <w:lsdException w:name="Light Shading Accent 5" w:semiHidden="0" w:uiPriority="60" w:unhideWhenUsed="0"/>
-    <w:lsdException w:name="Light List Accent 5" w:semiHidden="0" w:uiPriority="61" w:unhideWhenUsed="0"/>
-    <w:lsdException w:name="Light Grid Accent 5" w:semiHidden="0" w:uiPriority="62" w:unhideWhenUsed="0"/>
-    <w:lsdException w:name="Medium Shading 1 Accent 5" w:semiHidden="0" w:uiPriority="63" w:unhideWhenUsed="0"/>
-    <w:lsdException w:name="Medium Shading 2 Accent 5" w:semiHidden="0" w:uiPriority="64" w:unhideWhenUsed="0"/>
-    <w:lsdException w:name="Medium List 1 Accent 5" w:semiHidden="0" w:uiPriority="65" w:unhideWhenUsed="0"/>
-    <w:lsdException w:name="Medium List 2 Accent 5" w:semiHidden="0" w:uiPriority="66" w:unhideWhenUsed="0"/>
-    <w:lsdException w:name="Medium Grid 1 Accent 5" w:semiHidden="0" w:uiPriority="67" w:unhideWhenUsed="0"/>
-    <w:lsdException w:name="Medium Grid 2 Accent 5" w:semiHidden="0" w:uiPriority="68" w:unhideWhenUsed="0"/>
-    <w:lsdException w:name="Medium Grid 3 Accent 5" w:semiHidden="0" w:uiPriority="69" w:unhideWhenUsed="0"/>
-    <w:lsdException w:name="Dark List Accent 5" w:semiHidden="0" w:uiPriority="70" w:unhideWhenUsed="0"/>
-    <w:lsdException w:name="Colorful Shading Accent 5" w:semiHidden="0" w:uiPriority="71" w:unhideWhenUsed="0"/>
-    <w:lsdException w:name="Colorful List Accent 5" w:semiHidden="0" w:uiPriority="72" w:unhideWhenUsed="0"/>
-    <w:lsdException w:name="Colorful Grid Accent 5" w:semiHidden="0" w:uiPriority="73" w:unhideWhenUsed="0"/>
-    <w:lsdException w:name="Light Shading Accent 6" w:semiHidden="0" w:uiPriority="60" w:unhideWhenUsed="0"/>
-    <w:lsdException w:name="Light List Accent 6" w:semiHidden="0" w:uiPriority="61" w:unhideWhenUsed="0"/>
-    <w:lsdException w:name="Light Grid Accent 6" w:semiHidden="0" w:uiPriority="62" w:unhideWhenUsed="0"/>
-    <w:lsdException w:name="Medium Shading 1 Accent 6" w:semiHidden="0" w:uiPriority="63" w:unhideWhenUsed="0"/>
-    <w:lsdException w:name="Medium Shading 2 Accent 6" w:semiHidden="0" w:uiPriority="64" w:unhideWhenUsed="0"/>
-    <w:lsdException w:name="Medium List 1 Accent 6" w:semiHidden="0" w:uiPriority="65" w:unhideWhenUsed="0"/>
-    <w:lsdException w:name="Medium List 2 Accent 6" w:semiHidden="0" w:uiPriority="66" w:unhideWhenUsed="0"/>
-    <w:lsdException w:name="Medium Grid 1 Accent 6" w:semiHidden="0" w:uiPriority="67" w:unhideWhenUsed="0"/>
-    <w:lsdException w:name="Medium Grid 2 Accent 6" w:semiHidden="0" w:uiPriority="68" w:unhideWhenUsed="0"/>
-    <w:lsdException w:name="Medium Grid 3 Accent 6" w:semiHidden="0" w:uiPriority="69" w:unhideWhenUsed="0"/>
-    <w:lsdException w:name="Dark List Accent 6" w:semiHidden="0" w:uiPriority="70" w:unhideWhenUsed="0"/>
-    <w:lsdException w:name="Colorful Shading Accent 6" w:semiHidden="0" w:uiPriority="71" w:unhideWhenUsed="0"/>
-    <w:lsdException w:name="Colorful List Accent 6" w:semiHidden="0" w:uiPriority="72" w:unhideWhenUsed="0"/>
-    <w:lsdException w:name="Colorful Grid Accent 6" w:semiHidden="0" w:uiPriority="73" w:unhideWhenUsed="0"/>
-    <w:lsdException w:name="Subtle Emphasis" w:semiHidden="0" w:uiPriority="19" w:unhideWhenUsed="0" w:qFormat="1"/>
-    <w:lsdException w:name="Intense Emphasis" w:semiHidden="0" w:uiPriority="21" w:unhideWhenUsed="0" w:qFormat="1"/>
-    <w:lsdException w:name="Subtle Reference" w:semiHidden="0" w:uiPriority="31" w:unhideWhenUsed="0" w:qFormat="1"/>
-    <w:lsdException w:name="Intense Reference" w:semiHidden="0" w:uiPriority="32" w:unhideWhenUsed="0" w:qFormat="1"/>
-    <w:lsdException w:name="Book Title" w:semiHidden="0" w:uiPriority="33" w:unhideWhenUsed="0" w:qFormat="1"/>
-    <w:lsdException w:name="Bibliography" w:uiPriority="37"/>
-    <w:lsdException w:name="TOC Heading" w:uiPriority="39" w:qFormat="1"/>
+  <w:latentStyles w:defLockedState="0" w:defUIPriority="99" w:defSemiHidden="0" w:defUnhideWhenUsed="0" w:defQFormat="0" w:count="371">
+    <w:lsdException w:name="Normal" w:uiPriority="0" w:qFormat="1"/>
+    <w:lsdException w:name="heading 1" w:uiPriority="9" w:qFormat="1"/>
+    <w:lsdException w:name="heading 2" w:semiHidden="1" w:uiPriority="9" w:unhideWhenUsed="1" w:qFormat="1"/>
+    <w:lsdException w:name="heading 3" w:semiHidden="1" w:uiPriority="9" w:unhideWhenUsed="1" w:qFormat="1"/>
+    <w:lsdException w:name="heading 4" w:semiHidden="1" w:uiPriority="9" w:unhideWhenUsed="1" w:qFormat="1"/>
+    <w:lsdException w:name="heading 5" w:semiHidden="1" w:uiPriority="9" w:unhideWhenUsed="1" w:qFormat="1"/>
+    <w:lsdException w:name="heading 6" w:semiHidden="1" w:uiPriority="9" w:unhideWhenUsed="1" w:qFormat="1"/>
+    <w:lsdException w:name="heading 7" w:semiHidden="1" w:uiPriority="9" w:unhideWhenUsed="1" w:qFormat="1"/>
+    <w:lsdException w:name="heading 8" w:semiHidden="1" w:uiPriority="9" w:unhideWhenUsed="1" w:qFormat="1"/>
+    <w:lsdException w:name="heading 9" w:semiHidden="1" w:uiPriority="9" w:unhideWhenUsed="1" w:qFormat="1"/>
+    <w:lsdException w:name="index 1" w:semiHidden="1" w:unhideWhenUsed="1"/>
+    <w:lsdException w:name="index 2" w:semiHidden="1" w:unhideWhenUsed="1"/>
+    <w:lsdException w:name="index 3" w:semiHidden="1" w:unhideWhenUsed="1"/>
+    <w:lsdException w:name="index 4" w:semiHidden="1" w:unhideWhenUsed="1"/>
+    <w:lsdException w:name="index 5" w:semiHidden="1" w:unhideWhenUsed="1"/>
+    <w:lsdException w:name="index 6" w:semiHidden="1" w:unhideWhenUsed="1"/>
+    <w:lsdException w:name="index 7" w:semiHidden="1" w:unhideWhenUsed="1"/>
+    <w:lsdException w:name="index 8" w:semiHidden="1" w:unhideWhenUsed="1"/>
+    <w:lsdException w:name="index 9" w:semiHidden="1" w:unhideWhenUsed="1"/>
+    <w:lsdException w:name="toc 1" w:semiHidden="1" w:uiPriority="39" w:unhideWhenUsed="1"/>
+    <w:lsdException w:name="toc 2" w:semiHidden="1" w:uiPriority="39" w:unhideWhenUsed="1"/>
+    <w:lsdException w:name="toc 3" w:semiHidden="1" w:uiPriority="39" w:unhideWhenUsed="1"/>
+    <w:lsdException w:name="toc 4" w:semiHidden="1" w:uiPriority="39" w:unhideWhenUsed="1"/>
+    <w:lsdException w:name="toc 5" w:semiHidden="1" w:uiPriority="39" w:unhideWhenUsed="1"/>
+    <w:lsdException w:name="toc 6" w:semiHidden="1" w:uiPriority="39" w:unhideWhenUsed="1"/>
+    <w:lsdException w:name="toc 7" w:semiHidden="1" w:uiPriority="39" w:unhideWhenUsed="1"/>
+    <w:lsdException w:name="toc 8" w:semiHidden="1" w:uiPriority="39" w:unhideWhenUsed="1"/>
+    <w:lsdException w:name="toc 9" w:semiHidden="1" w:uiPriority="39" w:unhideWhenUsed="1"/>
+    <w:lsdException w:name="Normal Indent" w:semiHidden="1" w:unhideWhenUsed="1"/>
+    <w:lsdException w:name="footnote text" w:semiHidden="1" w:unhideWhenUsed="1"/>
+    <w:lsdException w:name="annotation text" w:semiHidden="1" w:unhideWhenUsed="1"/>
+    <w:lsdException w:name="header" w:semiHidden="1" w:unhideWhenUsed="1"/>
+    <w:lsdException w:name="footer" w:semiHidden="1" w:unhideWhenUsed="1"/>
+    <w:lsdException w:name="index heading" w:semiHidden="1" w:unhideWhenUsed="1"/>
+    <w:lsdException w:name="caption" w:semiHidden="1" w:uiPriority="35" w:unhideWhenUsed="1" w:qFormat="1"/>
+    <w:lsdException w:name="table of figures" w:semiHidden="1" w:unhideWhenUsed="1"/>
+    <w:lsdException w:name="envelope address" w:semiHidden="1" w:unhideWhenUsed="1"/>
+    <w:lsdException w:name="envelope return" w:semiHidden="1" w:unhideWhenUsed="1"/>
+    <w:lsdException w:name="footnote reference" w:semiHidden="1" w:unhideWhenUsed="1"/>
+    <w:lsdException w:name="annotation reference" w:semiHidden="1" w:unhideWhenUsed="1"/>
+    <w:lsdException w:name="line number" w:semiHidden="1" w:unhideWhenUsed="1"/>
+    <w:lsdException w:name="page number" w:semiHidden="1" w:unhideWhenUsed="1"/>
+    <w:lsdException w:name="endnote reference" w:semiHidden="1" w:unhideWhenUsed="1"/>
+    <w:lsdException w:name="endnote text" w:semiHidden="1" w:unhideWhenUsed="1"/>
+    <w:lsdException w:name="table of authorities" w:semiHidden="1" w:unhideWhenUsed="1"/>
+    <w:lsdException w:name="macro" w:semiHidden="1" w:unhideWhenUsed="1"/>
+    <w:lsdException w:name="toa heading" w:semiHidden="1" w:unhideWhenUsed="1"/>
+    <w:lsdException w:name="List" w:semiHidden="1" w:unhideWhenUsed="1"/>
+    <w:lsdException w:name="List Bullet" w:semiHidden="1" w:unhideWhenUsed="1"/>
+    <w:lsdException w:name="List Number" w:semiHidden="1" w:unhideWhenUsed="1"/>
+    <w:lsdException w:name="List 2" w:semiHidden="1" w:unhideWhenUsed="1"/>
+    <w:lsdException w:name="List 3" w:semiHidden="1" w:unhideWhenUsed="1"/>
+    <w:lsdException w:name="List 4" w:semiHidden="1" w:unhideWhenUsed="1"/>
+    <w:lsdException w:name="List 5" w:semiHidden="1" w:unhideWhenUsed="1"/>
+    <w:lsdException w:name="List Bullet 2" w:semiHidden="1" w:unhideWhenUsed="1"/>
+    <w:lsdException w:name="List Bullet 3" w:semiHidden="1" w:unhideWhenUsed="1"/>
+    <w:lsdException w:name="List Bullet 4" w:semiHidden="1" w:unhideWhenUsed="1"/>
+    <w:lsdException w:name="List Bullet 5" w:semiHidden="1" w:unhideWhenUsed="1"/>
+    <w:lsdException w:name="List Number 2" w:semiHidden="1" w:unhideWhenUsed="1"/>
+    <w:lsdException w:name="List Number 3" w:semiHidden="1" w:unhideWhenUsed="1"/>
+    <w:lsdException w:name="List Number 4" w:semiHidden="1" w:unhideWhenUsed="1"/>
+    <w:lsdException w:name="List Number 5" w:semiHidden="1" w:unhideWhenUsed="1"/>
+    <w:lsdException w:name="Title" w:uiPriority="10" w:qFormat="1"/>
+    <w:lsdException w:name="Closing" w:semiHidden="1" w:unhideWhenUsed="1"/>
+    <w:lsdException w:name="Signature" w:semiHidden="1" w:unhideWhenUsed="1"/>
+    <w:lsdException w:name="Default Paragraph Font" w:semiHidden="1" w:uiPriority="1" w:unhideWhenUsed="1"/>
+    <w:lsdException w:name="Body Text" w:semiHidden="1" w:unhideWhenUsed="1"/>
+    <w:lsdException w:name="Body Text Indent" w:semiHidden="1" w:unhideWhenUsed="1"/>
+    <w:lsdException w:name="List Continue" w:semiHidden="1" w:unhideWhenUsed="1"/>
+    <w:lsdException w:name="List Continue 2" w:semiHidden="1" w:unhideWhenUsed="1"/>
+    <w:lsdException w:name="List Continue 3" w:semiHidden="1" w:unhideWhenUsed="1"/>
+    <w:lsdException w:name="List Continue 4" w:semiHidden="1" w:unhideWhenUsed="1"/>
+    <w:lsdException w:name="List Continue 5" w:semiHidden="1" w:unhideWhenUsed="1"/>
+    <w:lsdException w:name="Message Header" w:semiHidden="1" w:unhideWhenUsed="1"/>
+    <w:lsdException w:name="Subtitle" w:uiPriority="11" w:qFormat="1"/>
+    <w:lsdException w:name="Salutation" w:semiHidden="1" w:unhideWhenUsed="1"/>
+    <w:lsdException w:name="Date" w:semiHidden="1" w:unhideWhenUsed="1"/>
+    <w:lsdException w:name="Body Text First Indent" w:semiHidden="1" w:unhideWhenUsed="1"/>
+    <w:lsdException w:name="Body Text First Indent 2" w:semiHidden="1" w:unhideWhenUsed="1"/>
+    <w:lsdException w:name="Note Heading" w:semiHidden="1" w:unhideWhenUsed="1"/>
+    <w:lsdException w:name="Body Text 2" w:semiHidden="1" w:unhideWhenUsed="1"/>
+    <w:lsdException w:name="Body Text 3" w:semiHidden="1" w:unhideWhenUsed="1"/>
+    <w:lsdException w:name="Body Text Indent 2" w:semiHidden="1" w:unhideWhenUsed="1"/>
+    <w:lsdException w:name="Body Text Indent 3" w:semiHidden="1" w:unhideWhenUsed="1"/>
+    <w:lsdException w:name="Block Text" w:semiHidden="1" w:unhideWhenUsed="1"/>
+    <w:lsdException w:name="Hyperlink" w:semiHidden="1" w:unhideWhenUsed="1"/>
+    <w:lsdException w:name="FollowedHyperlink" w:semiHidden="1" w:unhideWhenUsed="1"/>
+    <w:lsdException w:name="Strong" w:uiPriority="22" w:qFormat="1"/>
+    <w:lsdException w:name="Emphasis" w:uiPriority="20" w:qFormat="1"/>
+    <w:lsdException w:name="Document Map" w:semiHidden="1" w:unhideWhenUsed="1"/>
+    <w:lsdException w:name="Plain Text" w:semiHidden="1" w:unhideWhenUsed="1"/>
+    <w:lsdException w:name="E-mail Signature" w:semiHidden="1" w:unhideWhenUsed="1"/>
+    <w:lsdException w:name="HTML Top of Form" w:semiHidden="1" w:unhideWhenUsed="1"/>
+    <w:lsdException w:name="HTML Bottom of Form" w:semiHidden="1" w:unhideWhenUsed="1"/>
+    <w:lsdException w:name="Normal (Web)" w:semiHidden="1" w:unhideWhenUsed="1"/>
+    <w:lsdException w:name="HTML Acronym" w:semiHidden="1" w:unhideWhenUsed="1"/>
+    <w:lsdException w:name="HTML Address" w:semiHidden="1" w:unhideWhenUsed="1"/>
+    <w:lsdException w:name="HTML Cite" w:semiHidden="1" w:unhideWhenUsed="1"/>
+    <w:lsdException w:name="HTML Code" w:semiHidden="1" w:unhideWhenUsed="1"/>
+    <w:lsdException w:name="HTML Definition" w:semiHidden="1" w:unhideWhenUsed="1"/>
+    <w:lsdException w:name="HTML Keyboard" w:semiHidden="1" w:unhideWhenUsed="1"/>
+    <w:lsdException w:name="HTML Preformatted" w:semiHidden="1" w:unhideWhenUsed="1"/>
+    <w:lsdException w:name="HTML Sample" w:semiHidden="1" w:unhideWhenUsed="1"/>
+    <w:lsdException w:name="HTML Typewriter" w:semiHidden="1" w:unhideWhenUsed="1"/>
+    <w:lsdException w:name="HTML Variable" w:semiHidden="1" w:unhideWhenUsed="1"/>
+    <w:lsdException w:name="Normal Table" w:semiHidden="1" w:unhideWhenUsed="1"/>
+    <w:lsdException w:name="annotation subject" w:semiHidden="1" w:unhideWhenUsed="1"/>
+    <w:lsdException w:name="No List" w:semiHidden="1" w:unhideWhenUsed="1"/>
+    <w:lsdException w:name="Outline List 1" w:semiHidden="1" w:unhideWhenUsed="1"/>
+    <w:lsdException w:name="Outline List 2" w:semiHidden="1" w:unhideWhenUsed="1"/>
+    <w:lsdException w:name="Outline List 3" w:semiHidden="1" w:unhideWhenUsed="1"/>
+    <w:lsdException w:name="Table Simple 1" w:semiHidden="1" w:unhideWhenUsed="1"/>
+    <w:lsdException w:name="Table Simple 2" w:semiHidden="1" w:unhideWhenUsed="1"/>
+    <w:lsdException w:name="Table Simple 3" w:semiHidden="1" w:unhideWhenUsed="1"/>
+    <w:lsdException w:name="Table Classic 1" w:semiHidden="1" w:unhideWhenUsed="1"/>
+    <w:lsdException w:name="Table Classic 2" w:semiHidden="1" w:unhideWhenUsed="1"/>
+    <w:lsdException w:name="Table Classic 3" w:semiHidden="1" w:unhideWhenUsed="1"/>
+    <w:lsdException w:name="Table Classic 4" w:semiHidden="1" w:unhideWhenUsed="1"/>
+    <w:lsdException w:name="Table Colorful 1" w:semiHidden="1" w:unhideWhenUsed="1"/>
+    <w:lsdException w:name="Table Colorful 2" w:semiHidden="1" w:unhideWhenUsed="1"/>
+    <w:lsdException w:name="Table Colorful 3" w:semiHidden="1" w:unhideWhenUsed="1"/>
+    <w:lsdException w:name="Table Columns 1" w:semiHidden="1" w:unhideWhenUsed="1"/>
+    <w:lsdException w:name="Table Columns 2" w:semiHidden="1" w:unhideWhenUsed="1"/>
+    <w:lsdException w:name="Table Columns 3" w:semiHidden="1" w:unhideWhenUsed="1"/>
+    <w:lsdException w:name="Table Columns 4" w:semiHidden="1" w:unhideWhenUsed="1"/>
+    <w:lsdException w:name="Table Columns 5" w:semiHidden="1" w:unhideWhenUsed="1"/>
+    <w:lsdException w:name="Table Grid 1" w:semiHidden="1" w:unhideWhenUsed="1"/>
+    <w:lsdException w:name="Table Grid 2" w:semiHidden="1" w:unhideWhenUsed="1"/>
+    <w:lsdException w:name="Table Grid 3" w:semiHidden="1" w:unhideWhenUsed="1"/>
+    <w:lsdException w:name="Table Grid 4" w:semiHidden="1" w:unhideWhenUsed="1"/>
+    <w:lsdException w:name="Table Grid 5" w:semiHidden="1" w:unhideWhenUsed="1"/>
+    <w:lsdException w:name="Table Grid 6" w:semiHidden="1" w:unhideWhenUsed="1"/>
+    <w:lsdException w:name="Table Grid 7" w:semiHidden="1" w:unhideWhenUsed="1"/>
+    <w:lsdException w:name="Table Grid 8" w:semiHidden="1" w:unhideWhenUsed="1"/>
+    <w:lsdException w:name="Table List 1" w:semiHidden="1" w:unhideWhenUsed="1"/>
+    <w:lsdException w:name="Table List 2" w:semiHidden="1" w:unhideWhenUsed="1"/>
+    <w:lsdException w:name="Table List 3" w:semiHidden="1" w:unhideWhenUsed="1"/>
+    <w:lsdException w:name="Table List 4" w:semiHidden="1" w:unhideWhenUsed="1"/>
+    <w:lsdException w:name="Table List 5" w:semiHidden="1" w:unhideWhenUsed="1"/>
+    <w:lsdException w:name="Table List 6" w:semiHidden="1" w:unhideWhenUsed="1"/>
+    <w:lsdException w:name="Table List 7" w:semiHidden="1" w:unhideWhenUsed="1"/>
+    <w:lsdException w:name="Table List 8" w:semiHidden="1" w:unhideWhenUsed="1"/>
+    <w:lsdException w:name="Table 3D effects 1" w:semiHidden="1" w:unhideWhenUsed="1"/>
+    <w:lsdException w:name="Table 3D effects 2" w:semiHidden="1" w:unhideWhenUsed="1"/>
+    <w:lsdException w:name="Table 3D effects 3" w:semiHidden="1" w:unhideWhenUsed="1"/>
+    <w:lsdException w:name="Table Contemporary" w:semiHidden="1" w:unhideWhenUsed="1"/>
+    <w:lsdException w:name="Table Elegant" w:semiHidden="1" w:unhideWhenUsed="1"/>
+    <w:lsdException w:name="Table Professional" w:semiHidden="1" w:unhideWhenUsed="1"/>
+    <w:lsdException w:name="Table Subtle 1" w:semiHidden="1" w:unhideWhenUsed="1"/>
+    <w:lsdException w:name="Table Subtle 2" w:semiHidden="1" w:unhideWhenUsed="1"/>
+    <w:lsdException w:name="Table Web 1" w:semiHidden="1" w:unhideWhenUsed="1"/>
+    <w:lsdException w:name="Table Web 2" w:semiHidden="1" w:unhideWhenUsed="1"/>
+    <w:lsdException w:name="Table Web 3" w:semiHidden="1" w:unhideWhenUsed="1"/>
+    <w:lsdException w:name="Balloon Text" w:semiHidden="1" w:unhideWhenUsed="1"/>
+    <w:lsdException w:name="Table Grid" w:uiPriority="59"/>
+    <w:lsdException w:name="Table Theme" w:semiHidden="1" w:unhideWhenUsed="1"/>
+    <w:lsdException w:name="Placeholder Text" w:semiHidden="1"/>
+    <w:lsdException w:name="No Spacing" w:uiPriority="1" w:qFormat="1"/>
+    <w:lsdException w:name="Light Shading" w:uiPriority="60"/>
+    <w:lsdException w:name="Light List" w:uiPriority="61"/>
+    <w:lsdException w:name="Light Grid" w:uiPriority="62"/>
+    <w:lsdException w:name="Medium Shading 1" w:uiPriority="63"/>
+    <w:lsdException w:name="Medium Shading 2" w:uiPriority="64"/>
+    <w:lsdException w:name="Medium List 1" w:uiPriority="65"/>
+    <w:lsdException w:name="Medium List 2" w:uiPriority="66"/>
+    <w:lsdException w:name="Medium Grid 1" w:uiPriority="67"/>
+    <w:lsdException w:name="Medium Grid 2" w:uiPriority="68"/>
+    <w:lsdException w:name="Medium Grid 3" w:uiPriority="69"/>
+    <w:lsdException w:name="Dark List" w:uiPriority="70"/>
+    <w:lsdException w:name="Colorful Shading" w:uiPriority="71"/>
+    <w:lsdException w:name="Colorful List" w:uiPriority="72"/>
+    <w:lsdException w:name="Colorful Grid" w:uiPriority="73"/>
+    <w:lsdException w:name="Light Shading Accent 1" w:uiPriority="60"/>
+    <w:lsdException w:name="Light List Accent 1" w:uiPriority="61"/>
+    <w:lsdException w:name="Light Grid Accent 1" w:uiPriority="62"/>
+    <w:lsdException w:name="Medium Shading 1 Accent 1" w:uiPriority="63"/>
+    <w:lsdException w:name="Medium Shading 2 Accent 1" w:uiPriority="64"/>
+    <w:lsdException w:name="Medium List 1 Accent 1" w:uiPriority="65"/>
+    <w:lsdException w:name="Revision" w:semiHidden="1"/>
+    <w:lsdException w:name="List Paragraph" w:uiPriority="34" w:qFormat="1"/>
+    <w:lsdException w:name="Quote" w:uiPriority="29" w:qFormat="1"/>
+    <w:lsdException w:name="Intense Quote" w:uiPriority="30" w:qFormat="1"/>
+    <w:lsdException w:name="Medium List 2 Accent 1" w:uiPriority="66"/>
+    <w:lsdException w:name="Medium Grid 1 Accent 1" w:uiPriority="67"/>
+    <w:lsdException w:name="Medium Grid 2 Accent 1" w:uiPriority="68"/>
+    <w:lsdException w:name="Medium Grid 3 Accent 1" w:uiPriority="69"/>
+    <w:lsdException w:name="Dark List Accent 1" w:uiPriority="70"/>
+    <w:lsdException w:name="Colorful Shading Accent 1" w:uiPriority="71"/>
+    <w:lsdException w:name="Colorful List Accent 1" w:uiPriority="72"/>
+    <w:lsdException w:name="Colorful Grid Accent 1" w:uiPriority="73"/>
+    <w:lsdException w:name="Light Shading Accent 2" w:uiPriority="60"/>
+    <w:lsdException w:name="Light List Accent 2" w:uiPriority="61"/>
+    <w:lsdException w:name="Light Grid Accent 2" w:uiPriority="62"/>
+    <w:lsdException w:name="Medium Shading 1 Accent 2" w:uiPriority="63"/>
+    <w:lsdException w:name="Medium Shading 2 Accent 2" w:uiPriority="64"/>
+    <w:lsdException w:name="Medium List 1 Accent 2" w:uiPriority="65"/>
+    <w:lsdException w:name="Medium List 2 Accent 2" w:uiPriority="66"/>
+    <w:lsdException w:name="Medium Grid 1 Accent 2" w:uiPriority="67"/>
+    <w:lsdException w:name="Medium Grid 2 Accent 2" w:uiPriority="68"/>
+    <w:lsdException w:name="Medium Grid 3 Accent 2" w:uiPriority="69"/>
+    <w:lsdException w:name="Dark List Accent 2" w:uiPriority="70"/>
+    <w:lsdException w:name="Colorful Shading Accent 2" w:uiPriority="71"/>
+    <w:lsdException w:name="Colorful List Accent 2" w:uiPriority="72"/>
+    <w:lsdException w:name="Colorful Grid Accent 2" w:uiPriority="73"/>
+    <w:lsdException w:name="Light Shading Accent 3" w:uiPriority="60"/>
+    <w:lsdException w:name="Light List Accent 3" w:uiPriority="61"/>
+    <w:lsdException w:name="Light Grid Accent 3" w:uiPriority="62"/>
+    <w:lsdException w:name="Medium Shading 1 Accent 3" w:uiPriority="63"/>
+    <w:lsdException w:name="Medium Shading 2 Accent 3" w:uiPriority="64"/>
+    <w:lsdException w:name="Medium List 1 Accent 3" w:uiPriority="65"/>
+    <w:lsdException w:name="Medium List 2 Accent 3" w:uiPriority="66"/>
+    <w:lsdException w:name="Medium Grid 1 Accent 3" w:uiPriority="67"/>
+    <w:lsdException w:name="Medium Grid 2 Accent 3" w:uiPriority="68"/>
+    <w:lsdException w:name="Medium Grid 3 Accent 3" w:uiPriority="69"/>
+    <w:lsdException w:name="Dark List Accent 3" w:uiPriority="70"/>
+    <w:lsdException w:name="Colorful Shading Accent 3" w:uiPriority="71"/>
+    <w:lsdException w:name="Colorful List Accent 3" w:uiPriority="72"/>
+    <w:lsdException w:name="Colorful Grid Accent 3" w:uiPriority="73"/>
+    <w:lsdException w:name="Light Shading Accent 4" w:uiPriority="60"/>
+    <w:lsdException w:name="Light List Accent 4" w:uiPriority="61"/>
+    <w:lsdException w:name="Light Grid Accent 4" w:uiPriority="62"/>
+    <w:lsdException w:name="Medium Shading 1 Accent 4" w:uiPriority="63"/>
+    <w:lsdException w:name="Medium Shading 2 Accent 4" w:uiPriority="64"/>
+    <w:lsdException w:name="Medium List 1 Accent 4" w:uiPriority="65"/>
+    <w:lsdException w:name="Medium List 2 Accent 4" w:uiPriority="66"/>
+    <w:lsdException w:name="Medium Grid 1 Accent 4" w:uiPriority="67"/>
+    <w:lsdException w:name="Medium Grid 2 Accent 4" w:uiPriority="68"/>
+    <w:lsdException w:name="Medium Grid 3 Accent 4" w:uiPriority="69"/>
+    <w:lsdException w:name="Dark List Accent 4" w:uiPriority="70"/>
+    <w:lsdException w:name="Colorful Shading Accent 4" w:uiPriority="71"/>
+    <w:lsdException w:name="Colorful List Accent 4" w:uiPriority="72"/>
+    <w:lsdException w:name="Colorful Grid Accent 4" w:uiPriority="73"/>
+    <w:lsdException w:name="Light Shading Accent 5" w:uiPriority="60"/>
+    <w:lsdException w:name="Light List Accent 5" w:uiPriority="61"/>
+    <w:lsdException w:name="Light Grid Accent 5" w:uiPriority="62"/>
+    <w:lsdException w:name="Medium Shading 1 Accent 5" w:uiPriority="63"/>
+    <w:lsdException w:name="Medium Shading 2 Accent 5" w:uiPriority="64"/>
+    <w:lsdException w:name="Medium List 1 Accent 5" w:uiPriority="65"/>
+    <w:lsdException w:name="Medium List 2 Accent 5" w:uiPriority="66"/>
+    <w:lsdException w:name="Medium Grid 1 Accent 5" w:uiPriority="67"/>
+    <w:lsdException w:name="Medium Grid 2 Accent 5" w:uiPriority="68"/>
+    <w:lsdException w:name="Medium Grid 3 Accent 5" w:uiPriority="69"/>
+    <w:lsdException w:name="Dark List Accent 5" w:uiPriority="70"/>
+    <w:lsdException w:name="Colorful Shading Accent 5" w:uiPriority="71"/>
+    <w:lsdException w:name="Colorful List Accent 5" w:uiPriority="72"/>
+    <w:lsdException w:name="Colorful Grid Accent 5" w:uiPriority="73"/>
+    <w:lsdException w:name="Light Shading Accent 6" w:uiPriority="60"/>
+    <w:lsdException w:name="Light List Accent 6" w:uiPriority="61"/>
+    <w:lsdException w:name="Light Grid Accent 6" w:uiPriority="62"/>
+    <w:lsdException w:name="Medium Shading 1 Accent 6" w:uiPriority="63"/>
+    <w:lsdException w:name="Medium Shading 2 Accent 6" w:uiPriority="64"/>
+    <w:lsdException w:name="Medium List 1 Accent 6" w:uiPriority="65"/>
+    <w:lsdException w:name="Medium List 2 Accent 6" w:uiPriority="66"/>
+    <w:lsdException w:name="Medium Grid 1 Accent 6" w:uiPriority="67"/>
+    <w:lsdException w:name="Medium Grid 2 Accent 6" w:uiPriority="68"/>
+    <w:lsdException w:name="Medium Grid 3 Accent 6" w:uiPriority="69"/>
+    <w:lsdException w:name="Dark List Accent 6" w:uiPriority="70"/>
+    <w:lsdException w:name="Colorful Shading Accent 6" w:uiPriority="71"/>
+    <w:lsdException w:name="Colorful List Accent 6" w:uiPriority="72"/>
+    <w:lsdException w:name="Colorful Grid Accent 6" w:uiPriority="73"/>
+    <w:lsdException w:name="Subtle Emphasis" w:uiPriority="19" w:qFormat="1"/>
+    <w:lsdException w:name="Intense Emphasis" w:uiPriority="21" w:qFormat="1"/>
+    <w:lsdException w:name="Subtle Reference" w:uiPriority="31" w:qFormat="1"/>
+    <w:lsdException w:name="Intense Reference" w:uiPriority="32" w:qFormat="1"/>
+    <w:lsdException w:name="Book Title" w:uiPriority="33" w:qFormat="1"/>
+    <w:lsdException w:name="Bibliography" w:semiHidden="1" w:uiPriority="37" w:unhideWhenUsed="1"/>
+    <w:lsdException w:name="TOC Heading" w:semiHidden="1" w:uiPriority="39" w:unhideWhenUsed="1" w:qFormat="1"/>
+    <w:lsdException w:name="Plain Table 1" w:uiPriority="41"/>
+    <w:lsdException w:name="Plain Table 2" w:uiPriority="42"/>
+    <w:lsdException w:name="Plain Table 3" w:uiPriority="43"/>
+    <w:lsdException w:name="Plain Table 4" w:uiPriority="44"/>
+    <w:lsdException w:name="Plain Table 5" w:uiPriority="45"/>
+    <w:lsdException w:name="Grid Table Light" w:uiPriority="40"/>
+    <w:lsdException w:name="Grid Table 1 Light" w:uiPriority="46"/>
+    <w:lsdException w:name="Grid Table 2" w:uiPriority="47"/>
+    <w:lsdException w:name="Grid Table 3" w:uiPriority="48"/>
+    <w:lsdException w:name="Grid Table 4" w:uiPriority="49"/>
+    <w:lsdException w:name="Grid Table 5 Dark" w:uiPriority="50"/>
+    <w:lsdException w:name="Grid Table 6 Colorful" w:uiPriority="51"/>
+    <w:lsdException w:name="Grid Table 7 Colorful" w:uiPriority="52"/>
+    <w:lsdException w:name="Grid Table 1 Light Accent 1" w:uiPriority="46"/>
+    <w:lsdException w:name="Grid Table 2 Accent 1" w:uiPriority="47"/>
+    <w:lsdException w:name="Grid Table 3 Accent 1" w:uiPriority="48"/>
+    <w:lsdException w:name="Grid Table 4 Accent 1" w:uiPriority="49"/>
+    <w:lsdException w:name="Grid Table 5 Dark Accent 1" w:uiPriority="50"/>
+    <w:lsdException w:name="Grid Table 6 Colorful Accent 1" w:uiPriority="51"/>
+    <w:lsdException w:name="Grid Table 7 Colorful Accent 1" w:uiPriority="52"/>
+    <w:lsdException w:name="Grid Table 1 Light Accent 2" w:uiPriority="46"/>
+    <w:lsdException w:name="Grid Table 2 Accent 2" w:uiPriority="47"/>
+    <w:lsdException w:name="Grid Table 3 Accent 2" w:uiPriority="48"/>
+    <w:lsdException w:name="Grid Table 4 Accent 2" w:uiPriority="49"/>
+    <w:lsdException w:name="Grid Table 5 Dark Accent 2" w:uiPriority="50"/>
+    <w:lsdException w:name="Grid Table 6 Colorful Accent 2" w:uiPriority="51"/>
+    <w:lsdException w:name="Grid Table 7 Colorful Accent 2" w:uiPriority="52"/>
+    <w:lsdException w:name="Grid Table 1 Light Accent 3" w:uiPriority="46"/>
+    <w:lsdException w:name="Grid Table 2 Accent 3" w:uiPriority="47"/>
+    <w:lsdException w:name="Grid Table 3 Accent 3" w:uiPriority="48"/>
+    <w:lsdException w:name="Grid Table 4 Accent 3" w:uiPriority="49"/>
+    <w:lsdException w:name="Grid Table 5 Dark Accent 3" w:uiPriority="50"/>
+    <w:lsdException w:name="Grid Table 6 Colorful Accent 3" w:uiPriority="51"/>
+    <w:lsdException w:name="Grid Table 7 Colorful Accent 3" w:uiPriority="52"/>
+    <w:lsdException w:name="Grid Table 1 Light Accent 4" w:uiPriority="46"/>
+    <w:lsdException w:name="Grid Table 2 Accent 4" w:uiPriority="47"/>
+    <w:lsdException w:name="Grid Table 3 Accent 4" w:uiPriority="48"/>
+    <w:lsdException w:name="Grid Table 4 Accent 4" w:uiPriority="49"/>
+    <w:lsdException w:name="Grid Table 5 Dark Accent 4" w:uiPriority="50"/>
+    <w:lsdException w:name="Grid Table 6 Colorful Accent 4" w:uiPriority="51"/>
+    <w:lsdException w:name="Grid Table 7 Colorful Accent 4" w:uiPriority="52"/>
+    <w:lsdException w:name="Grid Table 1 Light Accent 5" w:uiPriority="46"/>
+    <w:lsdException w:name="Grid Table 2 Accent 5" w:uiPriority="47"/>
+    <w:lsdException w:name="Grid Table 3 Accent 5" w:uiPriority="48"/>
+    <w:lsdException w:name="Grid Table 4 Accent 5" w:uiPriority="49"/>
+    <w:lsdException w:name="Grid Table 5 Dark Accent 5" w:uiPriority="50"/>
+    <w:lsdException w:name="Grid Table 6 Colorful Accent 5" w:uiPriority="51"/>
+    <w:lsdException w:name="Grid Table 7 Colorful Accent 5" w:uiPriority="52"/>
+    <w:lsdException w:name="Grid Table 1 Light Accent 6" w:uiPriority="46"/>
+    <w:lsdException w:name="Grid Table 2 Accent 6" w:uiPriority="47"/>
+    <w:lsdException w:name="Grid Table 3 Accent 6" w:uiPriority="48"/>
+    <w:lsdException w:name="Grid Table 4 Accent 6" w:uiPriority="49"/>
+    <w:lsdException w:name="Grid Table 5 Dark Accent 6" w:uiPriority="50"/>
+    <w:lsdException w:name="Grid Table 6 Colorful Accent 6" w:uiPriority="51"/>
+    <w:lsdException w:name="Grid Table 7 Colorful Accent 6" w:uiPriority="52"/>
+    <w:lsdException w:name="List Table 1 Light" w:uiPriority="46"/>
+    <w:lsdException w:name="List Table 2" w:uiPriority="47"/>
+    <w:lsdException w:name="List Table 3" w:uiPriority="48"/>
+    <w:lsdException w:name="List Table 4" w:uiPriority="49"/>
+    <w:lsdException w:name="List Table 5 Dark" w:uiPriority="50"/>
+    <w:lsdException w:name="List Table 6 Colorful" w:uiPriority="51"/>
+    <w:lsdException w:name="List Table 7 Colorful" w:uiPriority="52"/>
+    <w:lsdException w:name="List Table 1 Light Accent 1" w:uiPriority="46"/>
+    <w:lsdException w:name="List Table 2 Accent 1" w:uiPriority="47"/>
+    <w:lsdException w:name="List Table 3 Accent 1" w:uiPriority="48"/>
+    <w:lsdException w:name="List Table 4 Accent 1" w:uiPriority="49"/>
+    <w:lsdException w:name="List Table 5 Dark Accent 1" w:uiPriority="50"/>
+    <w:lsdException w:name="List Table 6 Colorful Accent 1" w:uiPriority="51"/>
+    <w:lsdException w:name="List Table 7 Colorful Accent 1" w:uiPriority="52"/>
+    <w:lsdException w:name="List Table 1 Light Accent 2" w:uiPriority="46"/>
+    <w:lsdException w:name="List Table 2 Accent 2" w:uiPriority="47"/>
+    <w:lsdException w:name="List Table 3 Accent 2" w:uiPriority="48"/>
+    <w:lsdException w:name="List Table 4 Accent 2" w:uiPriority="49"/>
+    <w:lsdException w:name="List Table 5 Dark Accent 2" w:uiPriority="50"/>
+    <w:lsdException w:name="List Table 6 Colorful Accent 2" w:uiPriority="51"/>
+    <w:lsdException w:name="List Table 7 Colorful Accent 2" w:uiPriority="52"/>
+    <w:lsdException w:name="List Table 1 Light Accent 3" w:uiPriority="46"/>
+    <w:lsdException w:name="List Table 2 Accent 3" w:uiPriority="47"/>
+    <w:lsdException w:name="List Table 3 Accent 3" w:uiPriority="48"/>
+    <w:lsdException w:name="List Table 4 Accent 3" w:uiPriority="49"/>
+    <w:lsdException w:name="List Table 5 Dark Accent 3" w:uiPriority="50"/>
+    <w:lsdException w:name="List Table 6 Colorful Accent 3" w:uiPriority="51"/>
+    <w:lsdException w:name="List Table 7 Colorful Accent 3" w:uiPriority="52"/>
+    <w:lsdException w:name="List Table 1 Light Accent 4" w:uiPriority="46"/>
+    <w:lsdException w:name="List Table 2 Accent 4" w:uiPriority="47"/>
+    <w:lsdException w:name="List Table 3 Accent 4" w:uiPriority="48"/>
+    <w:lsdException w:name="List Table 4 Accent 4" w:uiPriority="49"/>
+    <w:lsdException w:name="List Table 5 Dark Accent 4" w:uiPriority="50"/>
+    <w:lsdException w:name="List Table 6 Colorful Accent 4" w:uiPriority="51"/>
+    <w:lsdException w:name="List Table 7 Colorful Accent 4" w:uiPriority="52"/>
+    <w:lsdException w:name="List Table 1 Light Accent 5" w:uiPriority="46"/>
+    <w:lsdException w:name="List Table 2 Accent 5" w:uiPriority="47"/>
+    <w:lsdException w:name="List Table 3 Accent 5" w:uiPriority="48"/>
+    <w:lsdException w:name="List Table 4 Accent 5" w:uiPriority="49"/>
+    <w:lsdException w:name="List Table 5 Dark Accent 5" w:uiPriority="50"/>
+    <w:lsdException w:name="List Table 6 Colorful Accent 5" w:uiPriority="51"/>
+    <w:lsdException w:name="List Table 7 Colorful Accent 5" w:uiPriority="52"/>
+    <w:lsdException w:name="List Table 1 Light Accent 6" w:uiPriority="46"/>
+    <w:lsdException w:name="List Table 2 Accent 6" w:uiPriority="47"/>
+    <w:lsdException w:name="List Table 3 Accent 6" w:uiPriority="48"/>
+    <w:lsdException w:name="List Table 4 Accent 6" w:uiPriority="49"/>
+    <w:lsdException w:name="List Table 5 Dark Accent 6" w:uiPriority="50"/>
+    <w:lsdException w:name="List Table 6 Colorful Accent 6" w:uiPriority="51"/>
+    <w:lsdException w:name="List Table 7 Colorful Accent 6" w:uiPriority="52"/>
   </w:latentStyles>
-  <w:style w:type="paragraph" w:default="1" w:styleId="Normal">
+  <w:style w:type="paragraph" w:default="1" w:styleId="a">
     <w:name w:val="Normal"/>
     <w:qFormat/>
   </w:style>
-  <w:style w:type="character" w:default="1" w:styleId="DefaultParagraphFont">
+  <w:style w:type="character" w:default="1" w:styleId="a0">
     <w:name w:val="Default Paragraph Font"/>
     <w:uiPriority w:val="1"/>
     <w:semiHidden/>
     <w:unhideWhenUsed/>
   </w:style>
-  <w:style w:type="table" w:default="1" w:styleId="TableNormal">
+  <w:style w:type="table" w:default="1" w:styleId="a1">
     <w:name w:val="Normal Table"/>
     <w:uiPriority w:val="99"/>
     <w:semiHidden/>
@@ -4832,15 +5093,15 @@
       </w:tblCellMar>
     </w:tblPr>
   </w:style>
-  <w:style w:type="numbering" w:default="1" w:styleId="NoList">
+  <w:style w:type="numbering" w:default="1" w:styleId="a2">
     <w:name w:val="No List"/>
     <w:uiPriority w:val="99"/>
     <w:semiHidden/>
     <w:unhideWhenUsed/>
   </w:style>
-  <w:style w:type="paragraph" w:styleId="ListParagraph">
+  <w:style w:type="paragraph" w:styleId="a3">
     <w:name w:val="List Paragraph"/>
-    <w:basedOn w:val="Normal"/>
+    <w:basedOn w:val="a"/>
     <w:uiPriority w:val="34"/>
     <w:qFormat/>
     <w:rsid w:val="00E7137A"/>
@@ -4849,206 +5110,71 @@
       <w:contextualSpacing/>
     </w:pPr>
   </w:style>
-</w:styles>
-</file>
-
-<file path=word/stylesWithEffects.xml><?xml version="1.0" encoding="utf-8"?>
-<w:styles xmlns:wpc="http://schemas.microsoft.com/office/word/2010/wordprocessingCanvas" xmlns:mc="http://schemas.openxmlformats.org/markup-compatibility/2006" xmlns:o="urn:schemas-microsoft-com:office:office" xmlns:r="http://schemas.openxmlformats.org/officeDocument/2006/relationships" xmlns:m="http://schemas.openxmlformats.org/officeDocument/2006/math" xmlns:v="urn:schemas-microsoft-com:vml" xmlns:wp14="http://schemas.microsoft.com/office/word/2010/wordprocessingDrawing" xmlns:wp="http://schemas.openxmlformats.org/drawingml/2006/wordprocessingDrawing" xmlns:w10="urn:schemas-microsoft-com:office:word" xmlns:w="http://schemas.openxmlformats.org/wordprocessingml/2006/main" xmlns:w14="http://schemas.microsoft.com/office/word/2010/wordml" xmlns:wpg="http://schemas.microsoft.com/office/word/2010/wordprocessingGroup" xmlns:wpi="http://schemas.microsoft.com/office/word/2010/wordprocessingInk" xmlns:wne="http://schemas.microsoft.com/office/word/2006/wordml" xmlns:wps="http://schemas.microsoft.com/office/word/2010/wordprocessingShape" mc:Ignorable="w14 wp14">
-  <w:docDefaults>
-    <w:rPrDefault>
-      <w:rPr>
-        <w:rFonts w:asciiTheme="minorHAnsi" w:eastAsiaTheme="minorHAnsi" w:hAnsiTheme="minorHAnsi" w:cstheme="minorBidi"/>
-        <w:sz w:val="22"/>
-        <w:szCs w:val="22"/>
-        <w:lang w:val="en-US" w:eastAsia="en-US" w:bidi="ar-SA"/>
-      </w:rPr>
-    </w:rPrDefault>
-    <w:pPrDefault>
-      <w:pPr>
-        <w:spacing w:after="200" w:line="276" w:lineRule="auto"/>
-      </w:pPr>
-    </w:pPrDefault>
-  </w:docDefaults>
-  <w:latentStyles w:defLockedState="0" w:defUIPriority="99" w:defSemiHidden="1" w:defUnhideWhenUsed="1" w:defQFormat="0" w:count="267">
-    <w:lsdException w:name="Normal" w:semiHidden="0" w:uiPriority="0" w:unhideWhenUsed="0" w:qFormat="1"/>
-    <w:lsdException w:name="heading 1" w:semiHidden="0" w:uiPriority="9" w:unhideWhenUsed="0" w:qFormat="1"/>
-    <w:lsdException w:name="heading 2" w:uiPriority="9" w:qFormat="1"/>
-    <w:lsdException w:name="heading 3" w:uiPriority="9" w:qFormat="1"/>
-    <w:lsdException w:name="heading 4" w:uiPriority="9" w:qFormat="1"/>
-    <w:lsdException w:name="heading 5" w:uiPriority="9" w:qFormat="1"/>
-    <w:lsdException w:name="heading 6" w:uiPriority="9" w:qFormat="1"/>
-    <w:lsdException w:name="heading 7" w:uiPriority="9" w:qFormat="1"/>
-    <w:lsdException w:name="heading 8" w:uiPriority="9" w:qFormat="1"/>
-    <w:lsdException w:name="heading 9" w:uiPriority="9" w:qFormat="1"/>
-    <w:lsdException w:name="toc 1" w:uiPriority="39"/>
-    <w:lsdException w:name="toc 2" w:uiPriority="39"/>
-    <w:lsdException w:name="toc 3" w:uiPriority="39"/>
-    <w:lsdException w:name="toc 4" w:uiPriority="39"/>
-    <w:lsdException w:name="toc 5" w:uiPriority="39"/>
-    <w:lsdException w:name="toc 6" w:uiPriority="39"/>
-    <w:lsdException w:name="toc 7" w:uiPriority="39"/>
-    <w:lsdException w:name="toc 8" w:uiPriority="39"/>
-    <w:lsdException w:name="toc 9" w:uiPriority="39"/>
-    <w:lsdException w:name="caption" w:uiPriority="35" w:qFormat="1"/>
-    <w:lsdException w:name="Title" w:semiHidden="0" w:uiPriority="10" w:unhideWhenUsed="0" w:qFormat="1"/>
-    <w:lsdException w:name="Default Paragraph Font" w:uiPriority="1"/>
-    <w:lsdException w:name="Subtitle" w:semiHidden="0" w:uiPriority="11" w:unhideWhenUsed="0" w:qFormat="1"/>
-    <w:lsdException w:name="Strong" w:semiHidden="0" w:uiPriority="22" w:unhideWhenUsed="0" w:qFormat="1"/>
-    <w:lsdException w:name="Emphasis" w:semiHidden="0" w:uiPriority="20" w:unhideWhenUsed="0" w:qFormat="1"/>
-    <w:lsdException w:name="Table Grid" w:semiHidden="0" w:uiPriority="59" w:unhideWhenUsed="0"/>
-    <w:lsdException w:name="Placeholder Text" w:unhideWhenUsed="0"/>
-    <w:lsdException w:name="No Spacing" w:semiHidden="0" w:uiPriority="1" w:unhideWhenUsed="0" w:qFormat="1"/>
-    <w:lsdException w:name="Light Shading" w:semiHidden="0" w:uiPriority="60" w:unhideWhenUsed="0"/>
-    <w:lsdException w:name="Light List" w:semiHidden="0" w:uiPriority="61" w:unhideWhenUsed="0"/>
-    <w:lsdException w:name="Light Grid" w:semiHidden="0" w:uiPriority="62" w:unhideWhenUsed="0"/>
-    <w:lsdException w:name="Medium Shading 1" w:semiHidden="0" w:uiPriority="63" w:unhideWhenUsed="0"/>
-    <w:lsdException w:name="Medium Shading 2" w:semiHidden="0" w:uiPriority="64" w:unhideWhenUsed="0"/>
-    <w:lsdException w:name="Medium List 1" w:semiHidden="0" w:uiPriority="65" w:unhideWhenUsed="0"/>
-    <w:lsdException w:name="Medium List 2" w:semiHidden="0" w:uiPriority="66" w:unhideWhenUsed="0"/>
-    <w:lsdException w:name="Medium Grid 1" w:semiHidden="0" w:uiPriority="67" w:unhideWhenUsed="0"/>
-    <w:lsdException w:name="Medium Grid 2" w:semiHidden="0" w:uiPriority="68" w:unhideWhenUsed="0"/>
-    <w:lsdException w:name="Medium Grid 3" w:semiHidden="0" w:uiPriority="69" w:unhideWhenUsed="0"/>
-    <w:lsdException w:name="Dark List" w:semiHidden="0" w:uiPriority="70" w:unhideWhenUsed="0"/>
-    <w:lsdException w:name="Colorful Shading" w:semiHidden="0" w:uiPriority="71" w:unhideWhenUsed="0"/>
-    <w:lsdException w:name="Colorful List" w:semiHidden="0" w:uiPriority="72" w:unhideWhenUsed="0"/>
-    <w:lsdException w:name="Colorful Grid" w:semiHidden="0" w:uiPriority="73" w:unhideWhenUsed="0"/>
-    <w:lsdException w:name="Light Shading Accent 1" w:semiHidden="0" w:uiPriority="60" w:unhideWhenUsed="0"/>
-    <w:lsdException w:name="Light List Accent 1" w:semiHidden="0" w:uiPriority="61" w:unhideWhenUsed="0"/>
-    <w:lsdException w:name="Light Grid Accent 1" w:semiHidden="0" w:uiPriority="62" w:unhideWhenUsed="0"/>
-    <w:lsdException w:name="Medium Shading 1 Accent 1" w:semiHidden="0" w:uiPriority="63" w:unhideWhenUsed="0"/>
-    <w:lsdException w:name="Medium Shading 2 Accent 1" w:semiHidden="0" w:uiPriority="64" w:unhideWhenUsed="0"/>
-    <w:lsdException w:name="Medium List 1 Accent 1" w:semiHidden="0" w:uiPriority="65" w:unhideWhenUsed="0"/>
-    <w:lsdException w:name="Revision" w:unhideWhenUsed="0"/>
-    <w:lsdException w:name="List Paragraph" w:semiHidden="0" w:uiPriority="34" w:unhideWhenUsed="0" w:qFormat="1"/>
-    <w:lsdException w:name="Quote" w:semiHidden="0" w:uiPriority="29" w:unhideWhenUsed="0" w:qFormat="1"/>
-    <w:lsdException w:name="Intense Quote" w:semiHidden="0" w:uiPriority="30" w:unhideWhenUsed="0" w:qFormat="1"/>
-    <w:lsdException w:name="Medium List 2 Accent 1" w:semiHidden="0" w:uiPriority="66" w:unhideWhenUsed="0"/>
-    <w:lsdException w:name="Medium Grid 1 Accent 1" w:semiHidden="0" w:uiPriority="67" w:unhideWhenUsed="0"/>
-    <w:lsdException w:name="Medium Grid 2 Accent 1" w:semiHidden="0" w:uiPriority="68" w:unhideWhenUsed="0"/>
-    <w:lsdException w:name="Medium Grid 3 Accent 1" w:semiHidden="0" w:uiPriority="69" w:unhideWhenUsed="0"/>
-    <w:lsdException w:name="Dark List Accent 1" w:semiHidden="0" w:uiPriority="70" w:unhideWhenUsed="0"/>
-    <w:lsdException w:name="Colorful Shading Accent 1" w:semiHidden="0" w:uiPriority="71" w:unhideWhenUsed="0"/>
-    <w:lsdException w:name="Colorful List Accent 1" w:semiHidden="0" w:uiPriority="72" w:unhideWhenUsed="0"/>
-    <w:lsdException w:name="Colorful Grid Accent 1" w:semiHidden="0" w:uiPriority="73" w:unhideWhenUsed="0"/>
-    <w:lsdException w:name="Light Shading Accent 2" w:semiHidden="0" w:uiPriority="60" w:unhideWhenUsed="0"/>
-    <w:lsdException w:name="Light List Accent 2" w:semiHidden="0" w:uiPriority="61" w:unhideWhenUsed="0"/>
-    <w:lsdException w:name="Light Grid Accent 2" w:semiHidden="0" w:uiPriority="62" w:unhideWhenUsed="0"/>
-    <w:lsdException w:name="Medium Shading 1 Accent 2" w:semiHidden="0" w:uiPriority="63" w:unhideWhenUsed="0"/>
-    <w:lsdException w:name="Medium Shading 2 Accent 2" w:semiHidden="0" w:uiPriority="64" w:unhideWhenUsed="0"/>
-    <w:lsdException w:name="Medium List 1 Accent 2" w:semiHidden="0" w:uiPriority="65" w:unhideWhenUsed="0"/>
-    <w:lsdException w:name="Medium List 2 Accent 2" w:semiHidden="0" w:uiPriority="66" w:unhideWhenUsed="0"/>
-    <w:lsdException w:name="Medium Grid 1 Accent 2" w:semiHidden="0" w:uiPriority="67" w:unhideWhenUsed="0"/>
-    <w:lsdException w:name="Medium Grid 2 Accent 2" w:semiHidden="0" w:uiPriority="68" w:unhideWhenUsed="0"/>
-    <w:lsdException w:name="Medium Grid 3 Accent 2" w:semiHidden="0" w:uiPriority="69" w:unhideWhenUsed="0"/>
-    <w:lsdException w:name="Dark List Accent 2" w:semiHidden="0" w:uiPriority="70" w:unhideWhenUsed="0"/>
-    <w:lsdException w:name="Colorful Shading Accent 2" w:semiHidden="0" w:uiPriority="71" w:unhideWhenUsed="0"/>
-    <w:lsdException w:name="Colorful List Accent 2" w:semiHidden="0" w:uiPriority="72" w:unhideWhenUsed="0"/>
-    <w:lsdException w:name="Colorful Grid Accent 2" w:semiHidden="0" w:uiPriority="73" w:unhideWhenUsed="0"/>
-    <w:lsdException w:name="Light Shading Accent 3" w:semiHidden="0" w:uiPriority="60" w:unhideWhenUsed="0"/>
-    <w:lsdException w:name="Light List Accent 3" w:semiHidden="0" w:uiPriority="61" w:unhideWhenUsed="0"/>
-    <w:lsdException w:name="Light Grid Accent 3" w:semiHidden="0" w:uiPriority="62" w:unhideWhenUsed="0"/>
-    <w:lsdException w:name="Medium Shading 1 Accent 3" w:semiHidden="0" w:uiPriority="63" w:unhideWhenUsed="0"/>
-    <w:lsdException w:name="Medium Shading 2 Accent 3" w:semiHidden="0" w:uiPriority="64" w:unhideWhenUsed="0"/>
-    <w:lsdException w:name="Medium List 1 Accent 3" w:semiHidden="0" w:uiPriority="65" w:unhideWhenUsed="0"/>
-    <w:lsdException w:name="Medium List 2 Accent 3" w:semiHidden="0" w:uiPriority="66" w:unhideWhenUsed="0"/>
-    <w:lsdException w:name="Medium Grid 1 Accent 3" w:semiHidden="0" w:uiPriority="67" w:unhideWhenUsed="0"/>
-    <w:lsdException w:name="Medium Grid 2 Accent 3" w:semiHidden="0" w:uiPriority="68" w:unhideWhenUsed="0"/>
-    <w:lsdException w:name="Medium Grid 3 Accent 3" w:semiHidden="0" w:uiPriority="69" w:unhideWhenUsed="0"/>
-    <w:lsdException w:name="Dark List Accent 3" w:semiHidden="0" w:uiPriority="70" w:unhideWhenUsed="0"/>
-    <w:lsdException w:name="Colorful Shading Accent 3" w:semiHidden="0" w:uiPriority="71" w:unhideWhenUsed="0"/>
-    <w:lsdException w:name="Colorful List Accent 3" w:semiHidden="0" w:uiPriority="72" w:unhideWhenUsed="0"/>
-    <w:lsdException w:name="Colorful Grid Accent 3" w:semiHidden="0" w:uiPriority="73" w:unhideWhenUsed="0"/>
-    <w:lsdException w:name="Light Shading Accent 4" w:semiHidden="0" w:uiPriority="60" w:unhideWhenUsed="0"/>
-    <w:lsdException w:name="Light List Accent 4" w:semiHidden="0" w:uiPriority="61" w:unhideWhenUsed="0"/>
-    <w:lsdException w:name="Light Grid Accent 4" w:semiHidden="0" w:uiPriority="62" w:unhideWhenUsed="0"/>
-    <w:lsdException w:name="Medium Shading 1 Accent 4" w:semiHidden="0" w:uiPriority="63" w:unhideWhenUsed="0"/>
-    <w:lsdException w:name="Medium Shading 2 Accent 4" w:semiHidden="0" w:uiPriority="64" w:unhideWhenUsed="0"/>
-    <w:lsdException w:name="Medium List 1 Accent 4" w:semiHidden="0" w:uiPriority="65" w:unhideWhenUsed="0"/>
-    <w:lsdException w:name="Medium List 2 Accent 4" w:semiHidden="0" w:uiPriority="66" w:unhideWhenUsed="0"/>
-    <w:lsdException w:name="Medium Grid 1 Accent 4" w:semiHidden="0" w:uiPriority="67" w:unhideWhenUsed="0"/>
-    <w:lsdException w:name="Medium Grid 2 Accent 4" w:semiHidden="0" w:uiPriority="68" w:unhideWhenUsed="0"/>
-    <w:lsdException w:name="Medium Grid 3 Accent 4" w:semiHidden="0" w:uiPriority="69" w:unhideWhenUsed="0"/>
-    <w:lsdException w:name="Dark List Accent 4" w:semiHidden="0" w:uiPriority="70" w:unhideWhenUsed="0"/>
-    <w:lsdException w:name="Colorful Shading Accent 4" w:semiHidden="0" w:uiPriority="71" w:unhideWhenUsed="0"/>
-    <w:lsdException w:name="Colorful List Accent 4" w:semiHidden="0" w:uiPriority="72" w:unhideWhenUsed="0"/>
-    <w:lsdException w:name="Colorful Grid Accent 4" w:semiHidden="0" w:uiPriority="73" w:unhideWhenUsed="0"/>
-    <w:lsdException w:name="Light Shading Accent 5" w:semiHidden="0" w:uiPriority="60" w:unhideWhenUsed="0"/>
-    <w:lsdException w:name="Light List Accent 5" w:semiHidden="0" w:uiPriority="61" w:unhideWhenUsed="0"/>
-    <w:lsdException w:name="Light Grid Accent 5" w:semiHidden="0" w:uiPriority="62" w:unhideWhenUsed="0"/>
-    <w:lsdException w:name="Medium Shading 1 Accent 5" w:semiHidden="0" w:uiPriority="63" w:unhideWhenUsed="0"/>
-    <w:lsdException w:name="Medium Shading 2 Accent 5" w:semiHidden="0" w:uiPriority="64" w:unhideWhenUsed="0"/>
-    <w:lsdException w:name="Medium List 1 Accent 5" w:semiHidden="0" w:uiPriority="65" w:unhideWhenUsed="0"/>
-    <w:lsdException w:name="Medium List 2 Accent 5" w:semiHidden="0" w:uiPriority="66" w:unhideWhenUsed="0"/>
-    <w:lsdException w:name="Medium Grid 1 Accent 5" w:semiHidden="0" w:uiPriority="67" w:unhideWhenUsed="0"/>
-    <w:lsdException w:name="Medium Grid 2 Accent 5" w:semiHidden="0" w:uiPriority="68" w:unhideWhenUsed="0"/>
-    <w:lsdException w:name="Medium Grid 3 Accent 5" w:semiHidden="0" w:uiPriority="69" w:unhideWhenUsed="0"/>
-    <w:lsdException w:name="Dark List Accent 5" w:semiHidden="0" w:uiPriority="70" w:unhideWhenUsed="0"/>
-    <w:lsdException w:name="Colorful Shading Accent 5" w:semiHidden="0" w:uiPriority="71" w:unhideWhenUsed="0"/>
-    <w:lsdException w:name="Colorful List Accent 5" w:semiHidden="0" w:uiPriority="72" w:unhideWhenUsed="0"/>
-    <w:lsdException w:name="Colorful Grid Accent 5" w:semiHidden="0" w:uiPriority="73" w:unhideWhenUsed="0"/>
-    <w:lsdException w:name="Light Shading Accent 6" w:semiHidden="0" w:uiPriority="60" w:unhideWhenUsed="0"/>
-    <w:lsdException w:name="Light List Accent 6" w:semiHidden="0" w:uiPriority="61" w:unhideWhenUsed="0"/>
-    <w:lsdException w:name="Light Grid Accent 6" w:semiHidden="0" w:uiPriority="62" w:unhideWhenUsed="0"/>
-    <w:lsdException w:name="Medium Shading 1 Accent 6" w:semiHidden="0" w:uiPriority="63" w:unhideWhenUsed="0"/>
-    <w:lsdException w:name="Medium Shading 2 Accent 6" w:semiHidden="0" w:uiPriority="64" w:unhideWhenUsed="0"/>
-    <w:lsdException w:name="Medium List 1 Accent 6" w:semiHidden="0" w:uiPriority="65" w:unhideWhenUsed="0"/>
-    <w:lsdException w:name="Medium List 2 Accent 6" w:semiHidden="0" w:uiPriority="66" w:unhideWhenUsed="0"/>
-    <w:lsdException w:name="Medium Grid 1 Accent 6" w:semiHidden="0" w:uiPriority="67" w:unhideWhenUsed="0"/>
-    <w:lsdException w:name="Medium Grid 2 Accent 6" w:semiHidden="0" w:uiPriority="68" w:unhideWhenUsed="0"/>
-    <w:lsdException w:name="Medium Grid 3 Accent 6" w:semiHidden="0" w:uiPriority="69" w:unhideWhenUsed="0"/>
-    <w:lsdException w:name="Dark List Accent 6" w:semiHidden="0" w:uiPriority="70" w:unhideWhenUsed="0"/>
-    <w:lsdException w:name="Colorful Shading Accent 6" w:semiHidden="0" w:uiPriority="71" w:unhideWhenUsed="0"/>
-    <w:lsdException w:name="Colorful List Accent 6" w:semiHidden="0" w:uiPriority="72" w:unhideWhenUsed="0"/>
-    <w:lsdException w:name="Colorful Grid Accent 6" w:semiHidden="0" w:uiPriority="73" w:unhideWhenUsed="0"/>
-    <w:lsdException w:name="Subtle Emphasis" w:semiHidden="0" w:uiPriority="19" w:unhideWhenUsed="0" w:qFormat="1"/>
-    <w:lsdException w:name="Intense Emphasis" w:semiHidden="0" w:uiPriority="21" w:unhideWhenUsed="0" w:qFormat="1"/>
-    <w:lsdException w:name="Subtle Reference" w:semiHidden="0" w:uiPriority="31" w:unhideWhenUsed="0" w:qFormat="1"/>
-    <w:lsdException w:name="Intense Reference" w:semiHidden="0" w:uiPriority="32" w:unhideWhenUsed="0" w:qFormat="1"/>
-    <w:lsdException w:name="Book Title" w:semiHidden="0" w:uiPriority="33" w:unhideWhenUsed="0" w:qFormat="1"/>
-    <w:lsdException w:name="Bibliography" w:uiPriority="37"/>
-    <w:lsdException w:name="TOC Heading" w:uiPriority="39" w:qFormat="1"/>
-  </w:latentStyles>
-  <w:style w:type="paragraph" w:default="1" w:styleId="Normal">
-    <w:name w:val="Normal"/>
-    <w:qFormat/>
+  <w:style w:type="paragraph" w:styleId="a4">
+    <w:name w:val="header"/>
+    <w:basedOn w:val="a"/>
+    <w:link w:val="Char"/>
+    <w:uiPriority w:val="99"/>
+    <w:unhideWhenUsed/>
+    <w:rsid w:val="006437EA"/>
+    <w:pPr>
+      <w:pBdr>
+        <w:bottom w:val="single" w:sz="6" w:space="1" w:color="auto"/>
+      </w:pBdr>
+      <w:tabs>
+        <w:tab w:val="center" w:pos="4153"/>
+        <w:tab w:val="right" w:pos="8306"/>
+      </w:tabs>
+      <w:snapToGrid w:val="0"/>
+      <w:spacing w:line="240" w:lineRule="auto"/>
+      <w:jc w:val="center"/>
+    </w:pPr>
+    <w:rPr>
+      <w:sz w:val="18"/>
+      <w:szCs w:val="18"/>
+    </w:rPr>
   </w:style>
-  <w:style w:type="character" w:default="1" w:styleId="DefaultParagraphFont">
-    <w:name w:val="Default Paragraph Font"/>
-    <w:uiPriority w:val="1"/>
-    <w:semiHidden/>
+  <w:style w:type="character" w:customStyle="1" w:styleId="Char">
+    <w:name w:val="页眉 Char"/>
+    <w:basedOn w:val="a0"/>
+    <w:link w:val="a4"/>
+    <w:uiPriority w:val="99"/>
+    <w:rsid w:val="006437EA"/>
+    <w:rPr>
+      <w:sz w:val="18"/>
+      <w:szCs w:val="18"/>
+    </w:rPr>
+  </w:style>
+  <w:style w:type="paragraph" w:styleId="a5">
+    <w:name w:val="footer"/>
+    <w:basedOn w:val="a"/>
+    <w:link w:val="Char0"/>
+    <w:uiPriority w:val="99"/>
     <w:unhideWhenUsed/>
+    <w:rsid w:val="006437EA"/>
+    <w:pPr>
+      <w:tabs>
+        <w:tab w:val="center" w:pos="4153"/>
+        <w:tab w:val="right" w:pos="8306"/>
+      </w:tabs>
+      <w:snapToGrid w:val="0"/>
+      <w:spacing w:line="240" w:lineRule="auto"/>
+    </w:pPr>
+    <w:rPr>
+      <w:sz w:val="18"/>
+      <w:szCs w:val="18"/>
+    </w:rPr>
   </w:style>
-  <w:style w:type="table" w:default="1" w:styleId="TableNormal">
-    <w:name w:val="Normal Table"/>
+  <w:style w:type="character" w:customStyle="1" w:styleId="Char0">
+    <w:name w:val="页脚 Char"/>
+    <w:basedOn w:val="a0"/>
+    <w:link w:val="a5"/>
     <w:uiPriority w:val="99"/>
-    <w:semiHidden/>
-    <w:unhideWhenUsed/>
-    <w:tblPr>
-      <w:tblInd w:w="0" w:type="dxa"/>
-      <w:tblCellMar>
-        <w:top w:w="0" w:type="dxa"/>
-        <w:left w:w="108" w:type="dxa"/>
-        <w:bottom w:w="0" w:type="dxa"/>
-        <w:right w:w="108" w:type="dxa"/>
-      </w:tblCellMar>
-    </w:tblPr>
-  </w:style>
-  <w:style w:type="numbering" w:default="1" w:styleId="NoList">
-    <w:name w:val="No List"/>
-    <w:uiPriority w:val="99"/>
-    <w:semiHidden/>
-    <w:unhideWhenUsed/>
-  </w:style>
-  <w:style w:type="paragraph" w:styleId="ListParagraph">
-    <w:name w:val="List Paragraph"/>
-    <w:basedOn w:val="Normal"/>
-    <w:uiPriority w:val="34"/>
-    <w:qFormat/>
-    <w:rsid w:val="00E7137A"/>
-    <w:pPr>
-      <w:ind w:left="720"/>
-      <w:contextualSpacing/>
-    </w:pPr>
+    <w:rsid w:val="006437EA"/>
+    <w:rPr>
+      <w:sz w:val="18"/>
+      <w:szCs w:val="18"/>
+    </w:rPr>
   </w:style>
 </w:styles>
 </file>
@@ -5061,7 +5187,7 @@
         <a:sysClr val="windowText" lastClr="000000"/>
       </a:dk1>
       <a:lt1>
-        <a:sysClr val="window" lastClr="FFFFFF"/>
+        <a:sysClr val="window" lastClr="FCFCFC"/>
       </a:lt1>
       <a:dk2>
         <a:srgbClr val="1F497D"/>

</xml_diff>